<commit_message>
(TP-62) changed documentation: final version of docs
</commit_message>
<xml_diff>
--- a/Документация/План тестирования.docx
+++ b/Документация/План тестирования.docx
@@ -15,8 +15,6 @@
       </w:pPr>
       <w:bookmarkStart w:id="0" w:name="_Toc52264134"/>
       <w:bookmarkStart w:id="1" w:name="_Toc130308430"/>
-      <w:bookmarkStart w:id="2" w:name="_GoBack"/>
-      <w:bookmarkEnd w:id="2"/>
       <w:r>
         <w:rPr>
           <w:rFonts w:eastAsia="Cambria"/>
@@ -617,9 +615,10 @@
           <w:szCs w:val="28"/>
         </w:rPr>
       </w:pPr>
-      <w:bookmarkStart w:id="3" w:name="_Toc193937165"/>
-      <w:bookmarkStart w:id="4" w:name="_Toc194160533"/>
-      <w:bookmarkStart w:id="5" w:name="_Toc194194175"/>
+      <w:bookmarkStart w:id="2" w:name="_Toc193937165"/>
+      <w:bookmarkStart w:id="3" w:name="_Toc194160533"/>
+      <w:bookmarkStart w:id="4" w:name="_Toc194194175"/>
+      <w:bookmarkStart w:id="5" w:name="_Toc194252390"/>
       <w:r>
         <w:rPr>
           <w:rFonts w:eastAsia="Cambria"/>
@@ -629,8 +628,8 @@
         </w:rPr>
         <w:t>Воронеж 202</w:t>
       </w:r>
+      <w:bookmarkEnd w:id="2"/>
       <w:bookmarkEnd w:id="3"/>
-      <w:bookmarkEnd w:id="4"/>
       <w:r>
         <w:rPr>
           <w:rFonts w:eastAsia="Cambria"/>
@@ -640,6 +639,7 @@
         </w:rPr>
         <w:t>5</w:t>
       </w:r>
+      <w:bookmarkEnd w:id="4"/>
       <w:bookmarkEnd w:id="5"/>
     </w:p>
     <w:p>
@@ -647,11 +647,10 @@
         <w:pStyle w:val="ad"/>
         <w:rPr>
           <w:noProof/>
-          <w:sz w:val="28"/>
-          <w:szCs w:val="28"/>
         </w:rPr>
       </w:pPr>
       <w:bookmarkStart w:id="6" w:name="_Toc194194176"/>
+      <w:bookmarkStart w:id="7" w:name="_Toc194252391"/>
       <w:r>
         <w:lastRenderedPageBreak/>
         <w:t>Содержание</w:t>
@@ -659,6 +658,7 @@
       <w:bookmarkEnd w:id="0"/>
       <w:bookmarkEnd w:id="1"/>
       <w:bookmarkEnd w:id="6"/>
+      <w:bookmarkEnd w:id="7"/>
       <w:r>
         <w:rPr>
           <w:sz w:val="28"/>
@@ -695,7 +695,7 @@
           <w:szCs w:val="28"/>
         </w:rPr>
       </w:pPr>
-      <w:hyperlink w:anchor="_Toc194194176" w:history="1">
+      <w:hyperlink w:anchor="_Toc194252392" w:history="1">
         <w:r>
           <w:rPr>
             <w:rStyle w:val="ae"/>
@@ -705,7 +705,7 @@
             <w:szCs w:val="28"/>
             <w:lang w:bidi="hi-IN"/>
           </w:rPr>
-          <w:t>Содержание</w:t>
+          <w:t>1 Введение</w:t>
         </w:r>
         <w:r>
           <w:rPr>
@@ -735,7 +735,7 @@
             <w:sz w:val="28"/>
             <w:szCs w:val="28"/>
           </w:rPr>
-          <w:instrText xml:space="preserve"> PAGEREF _Toc194194176 \h </w:instrText>
+          <w:instrText xml:space="preserve"> PAGEREF _Toc194252392 \h </w:instrText>
         </w:r>
         <w:r>
           <w:rPr>
@@ -764,7 +764,298 @@
             <w:sz w:val="28"/>
             <w:szCs w:val="28"/>
           </w:rPr>
-          <w:t>2</w:t>
+          <w:t>3</w:t>
+        </w:r>
+        <w:r>
+          <w:rPr>
+            <w:rFonts w:ascii="Times New Roman" w:hAnsi="Times New Roman"/>
+            <w:noProof/>
+            <w:webHidden/>
+            <w:sz w:val="28"/>
+            <w:szCs w:val="28"/>
+          </w:rPr>
+          <w:fldChar w:fldCharType="end"/>
+        </w:r>
+      </w:hyperlink>
+    </w:p>
+    <w:p>
+      <w:pPr>
+        <w:pStyle w:val="21"/>
+        <w:tabs>
+          <w:tab w:val="right" w:leader="dot" w:pos="9345"/>
+        </w:tabs>
+        <w:spacing w:line="360" w:lineRule="auto"/>
+        <w:rPr>
+          <w:rFonts w:ascii="Times New Roman" w:hAnsi="Times New Roman"/>
+          <w:noProof/>
+          <w:sz w:val="28"/>
+          <w:szCs w:val="28"/>
+        </w:rPr>
+      </w:pPr>
+      <w:hyperlink w:anchor="_Toc194252393" w:history="1">
+        <w:r>
+          <w:rPr>
+            <w:rStyle w:val="ae"/>
+            <w:rFonts w:ascii="Times New Roman" w:hAnsi="Times New Roman"/>
+            <w:noProof/>
+            <w:sz w:val="28"/>
+            <w:szCs w:val="28"/>
+            <w:lang w:bidi="hi-IN"/>
+          </w:rPr>
+          <w:t>1.1 Цель тестирования</w:t>
+        </w:r>
+        <w:r>
+          <w:rPr>
+            <w:rFonts w:ascii="Times New Roman" w:hAnsi="Times New Roman"/>
+            <w:noProof/>
+            <w:webHidden/>
+            <w:sz w:val="28"/>
+            <w:szCs w:val="28"/>
+          </w:rPr>
+          <w:tab/>
+        </w:r>
+        <w:r>
+          <w:rPr>
+            <w:rFonts w:ascii="Times New Roman" w:hAnsi="Times New Roman"/>
+            <w:noProof/>
+            <w:webHidden/>
+            <w:sz w:val="28"/>
+            <w:szCs w:val="28"/>
+          </w:rPr>
+          <w:fldChar w:fldCharType="begin"/>
+        </w:r>
+        <w:r>
+          <w:rPr>
+            <w:rFonts w:ascii="Times New Roman" w:hAnsi="Times New Roman"/>
+            <w:noProof/>
+            <w:webHidden/>
+            <w:sz w:val="28"/>
+            <w:szCs w:val="28"/>
+          </w:rPr>
+          <w:instrText xml:space="preserve"> PAGEREF _Toc194252393 \h </w:instrText>
+        </w:r>
+        <w:r>
+          <w:rPr>
+            <w:rFonts w:ascii="Times New Roman" w:hAnsi="Times New Roman"/>
+            <w:noProof/>
+            <w:webHidden/>
+            <w:sz w:val="28"/>
+            <w:szCs w:val="28"/>
+          </w:rPr>
+        </w:r>
+        <w:r>
+          <w:rPr>
+            <w:rFonts w:ascii="Times New Roman" w:hAnsi="Times New Roman"/>
+            <w:noProof/>
+            <w:webHidden/>
+            <w:sz w:val="28"/>
+            <w:szCs w:val="28"/>
+          </w:rPr>
+          <w:fldChar w:fldCharType="separate"/>
+        </w:r>
+        <w:r>
+          <w:rPr>
+            <w:rFonts w:ascii="Times New Roman" w:hAnsi="Times New Roman"/>
+            <w:noProof/>
+            <w:webHidden/>
+            <w:sz w:val="28"/>
+            <w:szCs w:val="28"/>
+          </w:rPr>
+          <w:t>3</w:t>
+        </w:r>
+        <w:r>
+          <w:rPr>
+            <w:rFonts w:ascii="Times New Roman" w:hAnsi="Times New Roman"/>
+            <w:noProof/>
+            <w:webHidden/>
+            <w:sz w:val="28"/>
+            <w:szCs w:val="28"/>
+          </w:rPr>
+          <w:fldChar w:fldCharType="end"/>
+        </w:r>
+      </w:hyperlink>
+    </w:p>
+    <w:p>
+      <w:pPr>
+        <w:pStyle w:val="21"/>
+        <w:tabs>
+          <w:tab w:val="right" w:leader="dot" w:pos="9345"/>
+        </w:tabs>
+        <w:spacing w:line="360" w:lineRule="auto"/>
+        <w:rPr>
+          <w:rFonts w:ascii="Times New Roman" w:hAnsi="Times New Roman"/>
+          <w:noProof/>
+          <w:sz w:val="28"/>
+          <w:szCs w:val="28"/>
+        </w:rPr>
+      </w:pPr>
+      <w:hyperlink w:anchor="_Toc194252394" w:history="1">
+        <w:r>
+          <w:rPr>
+            <w:rStyle w:val="ae"/>
+            <w:rFonts w:ascii="Times New Roman" w:hAnsi="Times New Roman"/>
+            <w:noProof/>
+            <w:sz w:val="28"/>
+            <w:szCs w:val="28"/>
+            <w:lang w:bidi="hi-IN"/>
+          </w:rPr>
+          <w:t>1.2 Объект тестирования</w:t>
+        </w:r>
+        <w:r>
+          <w:rPr>
+            <w:rFonts w:ascii="Times New Roman" w:hAnsi="Times New Roman"/>
+            <w:noProof/>
+            <w:webHidden/>
+            <w:sz w:val="28"/>
+            <w:szCs w:val="28"/>
+          </w:rPr>
+          <w:tab/>
+        </w:r>
+        <w:r>
+          <w:rPr>
+            <w:rFonts w:ascii="Times New Roman" w:hAnsi="Times New Roman"/>
+            <w:noProof/>
+            <w:webHidden/>
+            <w:sz w:val="28"/>
+            <w:szCs w:val="28"/>
+          </w:rPr>
+          <w:fldChar w:fldCharType="begin"/>
+        </w:r>
+        <w:r>
+          <w:rPr>
+            <w:rFonts w:ascii="Times New Roman" w:hAnsi="Times New Roman"/>
+            <w:noProof/>
+            <w:webHidden/>
+            <w:sz w:val="28"/>
+            <w:szCs w:val="28"/>
+          </w:rPr>
+          <w:instrText xml:space="preserve"> PAGEREF _Toc194252394 \h </w:instrText>
+        </w:r>
+        <w:r>
+          <w:rPr>
+            <w:rFonts w:ascii="Times New Roman" w:hAnsi="Times New Roman"/>
+            <w:noProof/>
+            <w:webHidden/>
+            <w:sz w:val="28"/>
+            <w:szCs w:val="28"/>
+          </w:rPr>
+        </w:r>
+        <w:r>
+          <w:rPr>
+            <w:rFonts w:ascii="Times New Roman" w:hAnsi="Times New Roman"/>
+            <w:noProof/>
+            <w:webHidden/>
+            <w:sz w:val="28"/>
+            <w:szCs w:val="28"/>
+          </w:rPr>
+          <w:fldChar w:fldCharType="separate"/>
+        </w:r>
+        <w:r>
+          <w:rPr>
+            <w:rFonts w:ascii="Times New Roman" w:hAnsi="Times New Roman"/>
+            <w:noProof/>
+            <w:webHidden/>
+            <w:sz w:val="28"/>
+            <w:szCs w:val="28"/>
+          </w:rPr>
+          <w:t>3</w:t>
+        </w:r>
+        <w:r>
+          <w:rPr>
+            <w:rFonts w:ascii="Times New Roman" w:hAnsi="Times New Roman"/>
+            <w:noProof/>
+            <w:webHidden/>
+            <w:sz w:val="28"/>
+            <w:szCs w:val="28"/>
+          </w:rPr>
+          <w:fldChar w:fldCharType="end"/>
+        </w:r>
+      </w:hyperlink>
+    </w:p>
+    <w:p>
+      <w:pPr>
+        <w:pStyle w:val="21"/>
+        <w:tabs>
+          <w:tab w:val="right" w:leader="dot" w:pos="9345"/>
+        </w:tabs>
+        <w:spacing w:line="360" w:lineRule="auto"/>
+        <w:rPr>
+          <w:rFonts w:ascii="Times New Roman" w:hAnsi="Times New Roman"/>
+          <w:noProof/>
+          <w:sz w:val="28"/>
+          <w:szCs w:val="28"/>
+        </w:rPr>
+      </w:pPr>
+      <w:hyperlink w:anchor="_Toc194252395" w:history="1">
+        <w:r>
+          <w:rPr>
+            <w:rStyle w:val="ae"/>
+            <w:rFonts w:ascii="Times New Roman" w:hAnsi="Times New Roman"/>
+            <w:noProof/>
+            <w:sz w:val="28"/>
+            <w:szCs w:val="28"/>
+            <w:lang w:bidi="hi-IN"/>
+          </w:rPr>
+          <w:t>1.3 Типы тестирования</w:t>
+        </w:r>
+        <w:r>
+          <w:rPr>
+            <w:rFonts w:ascii="Times New Roman" w:hAnsi="Times New Roman"/>
+            <w:noProof/>
+            <w:webHidden/>
+            <w:sz w:val="28"/>
+            <w:szCs w:val="28"/>
+          </w:rPr>
+          <w:tab/>
+        </w:r>
+        <w:r>
+          <w:rPr>
+            <w:rFonts w:ascii="Times New Roman" w:hAnsi="Times New Roman"/>
+            <w:noProof/>
+            <w:webHidden/>
+            <w:sz w:val="28"/>
+            <w:szCs w:val="28"/>
+          </w:rPr>
+          <w:fldChar w:fldCharType="begin"/>
+        </w:r>
+        <w:r>
+          <w:rPr>
+            <w:rFonts w:ascii="Times New Roman" w:hAnsi="Times New Roman"/>
+            <w:noProof/>
+            <w:webHidden/>
+            <w:sz w:val="28"/>
+            <w:szCs w:val="28"/>
+          </w:rPr>
+          <w:instrText xml:space="preserve"> PAGEREF _Toc194252395 \h </w:instrText>
+        </w:r>
+        <w:r>
+          <w:rPr>
+            <w:rFonts w:ascii="Times New Roman" w:hAnsi="Times New Roman"/>
+            <w:noProof/>
+            <w:webHidden/>
+            <w:sz w:val="28"/>
+            <w:szCs w:val="28"/>
+          </w:rPr>
+        </w:r>
+        <w:r>
+          <w:rPr>
+            <w:rFonts w:ascii="Times New Roman" w:hAnsi="Times New Roman"/>
+            <w:noProof/>
+            <w:webHidden/>
+            <w:sz w:val="28"/>
+            <w:szCs w:val="28"/>
+          </w:rPr>
+          <w:fldChar w:fldCharType="separate"/>
+        </w:r>
+        <w:r>
+          <w:rPr>
+            <w:rFonts w:ascii="Times New Roman" w:hAnsi="Times New Roman"/>
+            <w:noProof/>
+            <w:webHidden/>
+            <w:sz w:val="28"/>
+            <w:szCs w:val="28"/>
+          </w:rPr>
+          <w:t>3</w:t>
         </w:r>
         <w:r>
           <w:rPr>
@@ -792,7 +1083,7 @@
           <w:szCs w:val="28"/>
         </w:rPr>
       </w:pPr>
-      <w:hyperlink w:anchor="_Toc194194177" w:history="1">
+      <w:hyperlink w:anchor="_Toc194252396" w:history="1">
         <w:r>
           <w:rPr>
             <w:rStyle w:val="ae"/>
@@ -802,7 +1093,7 @@
             <w:szCs w:val="28"/>
             <w:lang w:bidi="hi-IN"/>
           </w:rPr>
-          <w:t>1 Введение</w:t>
+          <w:t>2 Этапы тестирования</w:t>
         </w:r>
         <w:r>
           <w:rPr>
@@ -832,7 +1123,7 @@
             <w:sz w:val="28"/>
             <w:szCs w:val="28"/>
           </w:rPr>
-          <w:instrText xml:space="preserve"> PAGEREF _Toc194194177 \h </w:instrText>
+          <w:instrText xml:space="preserve"> PAGEREF _Toc194252396 \h </w:instrText>
         </w:r>
         <w:r>
           <w:rPr>
@@ -889,7 +1180,7 @@
           <w:szCs w:val="28"/>
         </w:rPr>
       </w:pPr>
-      <w:hyperlink w:anchor="_Toc194194178" w:history="1">
+      <w:hyperlink w:anchor="_Toc194252397" w:history="1">
         <w:r>
           <w:rPr>
             <w:rStyle w:val="ae"/>
@@ -899,7 +1190,7 @@
             <w:szCs w:val="28"/>
             <w:lang w:bidi="hi-IN"/>
           </w:rPr>
-          <w:t>1.1 Цель тестирования</w:t>
+          <w:t>2.1 Подготовительный этап</w:t>
         </w:r>
         <w:r>
           <w:rPr>
@@ -929,7 +1220,7 @@
             <w:sz w:val="28"/>
             <w:szCs w:val="28"/>
           </w:rPr>
-          <w:instrText xml:space="preserve"> PAGEREF _Toc194194178 \h </w:instrText>
+          <w:instrText xml:space="preserve"> PAGEREF _Toc194252397 \h </w:instrText>
         </w:r>
         <w:r>
           <w:rPr>
@@ -986,7 +1277,7 @@
           <w:szCs w:val="28"/>
         </w:rPr>
       </w:pPr>
-      <w:hyperlink w:anchor="_Toc194194179" w:history="1">
+      <w:hyperlink w:anchor="_Toc194252398" w:history="1">
         <w:r>
           <w:rPr>
             <w:rStyle w:val="ae"/>
@@ -996,7 +1287,7 @@
             <w:szCs w:val="28"/>
             <w:lang w:bidi="hi-IN"/>
           </w:rPr>
-          <w:t>1.2 Объект тестирования</w:t>
+          <w:t>2.2 Функциональное тестирование</w:t>
         </w:r>
         <w:r>
           <w:rPr>
@@ -1026,7 +1317,7 @@
             <w:sz w:val="28"/>
             <w:szCs w:val="28"/>
           </w:rPr>
-          <w:instrText xml:space="preserve"> PAGEREF _Toc194194179 \h </w:instrText>
+          <w:instrText xml:space="preserve"> PAGEREF _Toc194252398 \h </w:instrText>
         </w:r>
         <w:r>
           <w:rPr>
@@ -1083,7 +1374,7 @@
           <w:szCs w:val="28"/>
         </w:rPr>
       </w:pPr>
-      <w:hyperlink w:anchor="_Toc194194180" w:history="1">
+      <w:hyperlink w:anchor="_Toc194252399" w:history="1">
         <w:r>
           <w:rPr>
             <w:rStyle w:val="ae"/>
@@ -1093,7 +1384,7 @@
             <w:szCs w:val="28"/>
             <w:lang w:bidi="hi-IN"/>
           </w:rPr>
-          <w:t>1.3 Типы тестирования</w:t>
+          <w:t>2.3 Интеграционное тестирование</w:t>
         </w:r>
         <w:r>
           <w:rPr>
@@ -1123,7 +1414,7 @@
             <w:sz w:val="28"/>
             <w:szCs w:val="28"/>
           </w:rPr>
-          <w:instrText xml:space="preserve"> PAGEREF _Toc194194180 \h </w:instrText>
+          <w:instrText xml:space="preserve"> PAGEREF _Toc194252399 \h </w:instrText>
         </w:r>
         <w:r>
           <w:rPr>
@@ -1153,6 +1444,729 @@
             <w:szCs w:val="28"/>
           </w:rPr>
           <w:t>4</w:t>
+        </w:r>
+        <w:r>
+          <w:rPr>
+            <w:rFonts w:ascii="Times New Roman" w:hAnsi="Times New Roman"/>
+            <w:noProof/>
+            <w:webHidden/>
+            <w:sz w:val="28"/>
+            <w:szCs w:val="28"/>
+          </w:rPr>
+          <w:fldChar w:fldCharType="end"/>
+        </w:r>
+      </w:hyperlink>
+    </w:p>
+    <w:p>
+      <w:pPr>
+        <w:pStyle w:val="21"/>
+        <w:tabs>
+          <w:tab w:val="right" w:leader="dot" w:pos="9345"/>
+        </w:tabs>
+        <w:spacing w:line="360" w:lineRule="auto"/>
+        <w:rPr>
+          <w:rFonts w:ascii="Times New Roman" w:hAnsi="Times New Roman"/>
+          <w:noProof/>
+          <w:sz w:val="28"/>
+          <w:szCs w:val="28"/>
+        </w:rPr>
+      </w:pPr>
+      <w:hyperlink w:anchor="_Toc194252400" w:history="1">
+        <w:r>
+          <w:rPr>
+            <w:rStyle w:val="ae"/>
+            <w:rFonts w:ascii="Times New Roman" w:hAnsi="Times New Roman"/>
+            <w:noProof/>
+            <w:sz w:val="28"/>
+            <w:szCs w:val="28"/>
+            <w:lang w:bidi="hi-IN"/>
+          </w:rPr>
+          <w:t>2.4 Системное тестирование</w:t>
+        </w:r>
+        <w:r>
+          <w:rPr>
+            <w:rFonts w:ascii="Times New Roman" w:hAnsi="Times New Roman"/>
+            <w:noProof/>
+            <w:webHidden/>
+            <w:sz w:val="28"/>
+            <w:szCs w:val="28"/>
+          </w:rPr>
+          <w:tab/>
+        </w:r>
+        <w:r>
+          <w:rPr>
+            <w:rFonts w:ascii="Times New Roman" w:hAnsi="Times New Roman"/>
+            <w:noProof/>
+            <w:webHidden/>
+            <w:sz w:val="28"/>
+            <w:szCs w:val="28"/>
+          </w:rPr>
+          <w:fldChar w:fldCharType="begin"/>
+        </w:r>
+        <w:r>
+          <w:rPr>
+            <w:rFonts w:ascii="Times New Roman" w:hAnsi="Times New Roman"/>
+            <w:noProof/>
+            <w:webHidden/>
+            <w:sz w:val="28"/>
+            <w:szCs w:val="28"/>
+          </w:rPr>
+          <w:instrText xml:space="preserve"> PAGEREF _Toc194252400 \h </w:instrText>
+        </w:r>
+        <w:r>
+          <w:rPr>
+            <w:rFonts w:ascii="Times New Roman" w:hAnsi="Times New Roman"/>
+            <w:noProof/>
+            <w:webHidden/>
+            <w:sz w:val="28"/>
+            <w:szCs w:val="28"/>
+          </w:rPr>
+        </w:r>
+        <w:r>
+          <w:rPr>
+            <w:rFonts w:ascii="Times New Roman" w:hAnsi="Times New Roman"/>
+            <w:noProof/>
+            <w:webHidden/>
+            <w:sz w:val="28"/>
+            <w:szCs w:val="28"/>
+          </w:rPr>
+          <w:fldChar w:fldCharType="separate"/>
+        </w:r>
+        <w:r>
+          <w:rPr>
+            <w:rFonts w:ascii="Times New Roman" w:hAnsi="Times New Roman"/>
+            <w:noProof/>
+            <w:webHidden/>
+            <w:sz w:val="28"/>
+            <w:szCs w:val="28"/>
+          </w:rPr>
+          <w:t>4</w:t>
+        </w:r>
+        <w:r>
+          <w:rPr>
+            <w:rFonts w:ascii="Times New Roman" w:hAnsi="Times New Roman"/>
+            <w:noProof/>
+            <w:webHidden/>
+            <w:sz w:val="28"/>
+            <w:szCs w:val="28"/>
+          </w:rPr>
+          <w:fldChar w:fldCharType="end"/>
+        </w:r>
+      </w:hyperlink>
+    </w:p>
+    <w:p>
+      <w:pPr>
+        <w:pStyle w:val="21"/>
+        <w:tabs>
+          <w:tab w:val="right" w:leader="dot" w:pos="9345"/>
+        </w:tabs>
+        <w:spacing w:line="360" w:lineRule="auto"/>
+        <w:rPr>
+          <w:rFonts w:ascii="Times New Roman" w:hAnsi="Times New Roman"/>
+          <w:noProof/>
+          <w:sz w:val="28"/>
+          <w:szCs w:val="28"/>
+        </w:rPr>
+      </w:pPr>
+      <w:hyperlink w:anchor="_Toc194252401" w:history="1">
+        <w:r>
+          <w:rPr>
+            <w:rStyle w:val="ae"/>
+            <w:rFonts w:ascii="Times New Roman" w:hAnsi="Times New Roman"/>
+            <w:noProof/>
+            <w:sz w:val="28"/>
+            <w:szCs w:val="28"/>
+            <w:lang w:bidi="hi-IN"/>
+          </w:rPr>
+          <w:t>2.5 Нагрузочное тестирование</w:t>
+        </w:r>
+        <w:r>
+          <w:rPr>
+            <w:rFonts w:ascii="Times New Roman" w:hAnsi="Times New Roman"/>
+            <w:noProof/>
+            <w:webHidden/>
+            <w:sz w:val="28"/>
+            <w:szCs w:val="28"/>
+          </w:rPr>
+          <w:tab/>
+        </w:r>
+        <w:r>
+          <w:rPr>
+            <w:rFonts w:ascii="Times New Roman" w:hAnsi="Times New Roman"/>
+            <w:noProof/>
+            <w:webHidden/>
+            <w:sz w:val="28"/>
+            <w:szCs w:val="28"/>
+          </w:rPr>
+          <w:fldChar w:fldCharType="begin"/>
+        </w:r>
+        <w:r>
+          <w:rPr>
+            <w:rFonts w:ascii="Times New Roman" w:hAnsi="Times New Roman"/>
+            <w:noProof/>
+            <w:webHidden/>
+            <w:sz w:val="28"/>
+            <w:szCs w:val="28"/>
+          </w:rPr>
+          <w:instrText xml:space="preserve"> PAGEREF _Toc194252401 \h </w:instrText>
+        </w:r>
+        <w:r>
+          <w:rPr>
+            <w:rFonts w:ascii="Times New Roman" w:hAnsi="Times New Roman"/>
+            <w:noProof/>
+            <w:webHidden/>
+            <w:sz w:val="28"/>
+            <w:szCs w:val="28"/>
+          </w:rPr>
+        </w:r>
+        <w:r>
+          <w:rPr>
+            <w:rFonts w:ascii="Times New Roman" w:hAnsi="Times New Roman"/>
+            <w:noProof/>
+            <w:webHidden/>
+            <w:sz w:val="28"/>
+            <w:szCs w:val="28"/>
+          </w:rPr>
+          <w:fldChar w:fldCharType="separate"/>
+        </w:r>
+        <w:r>
+          <w:rPr>
+            <w:rFonts w:ascii="Times New Roman" w:hAnsi="Times New Roman"/>
+            <w:noProof/>
+            <w:webHidden/>
+            <w:sz w:val="28"/>
+            <w:szCs w:val="28"/>
+          </w:rPr>
+          <w:t>5</w:t>
+        </w:r>
+        <w:r>
+          <w:rPr>
+            <w:rFonts w:ascii="Times New Roman" w:hAnsi="Times New Roman"/>
+            <w:noProof/>
+            <w:webHidden/>
+            <w:sz w:val="28"/>
+            <w:szCs w:val="28"/>
+          </w:rPr>
+          <w:fldChar w:fldCharType="end"/>
+        </w:r>
+      </w:hyperlink>
+    </w:p>
+    <w:p>
+      <w:pPr>
+        <w:pStyle w:val="21"/>
+        <w:tabs>
+          <w:tab w:val="right" w:leader="dot" w:pos="9345"/>
+        </w:tabs>
+        <w:spacing w:line="360" w:lineRule="auto"/>
+        <w:rPr>
+          <w:rFonts w:ascii="Times New Roman" w:hAnsi="Times New Roman"/>
+          <w:noProof/>
+          <w:sz w:val="28"/>
+          <w:szCs w:val="28"/>
+        </w:rPr>
+      </w:pPr>
+      <w:hyperlink w:anchor="_Toc194252402" w:history="1">
+        <w:r>
+          <w:rPr>
+            <w:rStyle w:val="ae"/>
+            <w:rFonts w:ascii="Times New Roman" w:hAnsi="Times New Roman"/>
+            <w:noProof/>
+            <w:sz w:val="28"/>
+            <w:szCs w:val="28"/>
+            <w:lang w:bidi="hi-IN"/>
+          </w:rPr>
+          <w:t>2.6 Тестирование безопасности</w:t>
+        </w:r>
+        <w:r>
+          <w:rPr>
+            <w:rFonts w:ascii="Times New Roman" w:hAnsi="Times New Roman"/>
+            <w:noProof/>
+            <w:webHidden/>
+            <w:sz w:val="28"/>
+            <w:szCs w:val="28"/>
+          </w:rPr>
+          <w:tab/>
+        </w:r>
+        <w:r>
+          <w:rPr>
+            <w:rFonts w:ascii="Times New Roman" w:hAnsi="Times New Roman"/>
+            <w:noProof/>
+            <w:webHidden/>
+            <w:sz w:val="28"/>
+            <w:szCs w:val="28"/>
+          </w:rPr>
+          <w:fldChar w:fldCharType="begin"/>
+        </w:r>
+        <w:r>
+          <w:rPr>
+            <w:rFonts w:ascii="Times New Roman" w:hAnsi="Times New Roman"/>
+            <w:noProof/>
+            <w:webHidden/>
+            <w:sz w:val="28"/>
+            <w:szCs w:val="28"/>
+          </w:rPr>
+          <w:instrText xml:space="preserve"> PAGEREF _Toc194252402 \h </w:instrText>
+        </w:r>
+        <w:r>
+          <w:rPr>
+            <w:rFonts w:ascii="Times New Roman" w:hAnsi="Times New Roman"/>
+            <w:noProof/>
+            <w:webHidden/>
+            <w:sz w:val="28"/>
+            <w:szCs w:val="28"/>
+          </w:rPr>
+        </w:r>
+        <w:r>
+          <w:rPr>
+            <w:rFonts w:ascii="Times New Roman" w:hAnsi="Times New Roman"/>
+            <w:noProof/>
+            <w:webHidden/>
+            <w:sz w:val="28"/>
+            <w:szCs w:val="28"/>
+          </w:rPr>
+          <w:fldChar w:fldCharType="separate"/>
+        </w:r>
+        <w:r>
+          <w:rPr>
+            <w:rFonts w:ascii="Times New Roman" w:hAnsi="Times New Roman"/>
+            <w:noProof/>
+            <w:webHidden/>
+            <w:sz w:val="28"/>
+            <w:szCs w:val="28"/>
+          </w:rPr>
+          <w:t>5</w:t>
+        </w:r>
+        <w:r>
+          <w:rPr>
+            <w:rFonts w:ascii="Times New Roman" w:hAnsi="Times New Roman"/>
+            <w:noProof/>
+            <w:webHidden/>
+            <w:sz w:val="28"/>
+            <w:szCs w:val="28"/>
+          </w:rPr>
+          <w:fldChar w:fldCharType="end"/>
+        </w:r>
+      </w:hyperlink>
+    </w:p>
+    <w:p>
+      <w:pPr>
+        <w:pStyle w:val="21"/>
+        <w:tabs>
+          <w:tab w:val="right" w:leader="dot" w:pos="9345"/>
+        </w:tabs>
+        <w:spacing w:line="360" w:lineRule="auto"/>
+        <w:rPr>
+          <w:rFonts w:ascii="Times New Roman" w:hAnsi="Times New Roman"/>
+          <w:noProof/>
+          <w:sz w:val="28"/>
+          <w:szCs w:val="28"/>
+        </w:rPr>
+      </w:pPr>
+      <w:hyperlink w:anchor="_Toc194252403" w:history="1">
+        <w:r>
+          <w:rPr>
+            <w:rStyle w:val="ae"/>
+            <w:rFonts w:ascii="Times New Roman" w:hAnsi="Times New Roman"/>
+            <w:noProof/>
+            <w:sz w:val="28"/>
+            <w:szCs w:val="28"/>
+            <w:lang w:bidi="hi-IN"/>
+          </w:rPr>
+          <w:t>2.7 Тестирование удобства использования (</w:t>
+        </w:r>
+        <w:r>
+          <w:rPr>
+            <w:rStyle w:val="ae"/>
+            <w:rFonts w:ascii="Times New Roman" w:hAnsi="Times New Roman"/>
+            <w:noProof/>
+            <w:sz w:val="28"/>
+            <w:szCs w:val="28"/>
+            <w:lang w:val="en-US" w:bidi="hi-IN"/>
+          </w:rPr>
+          <w:t>UX</w:t>
+        </w:r>
+        <w:r>
+          <w:rPr>
+            <w:rStyle w:val="ae"/>
+            <w:rFonts w:ascii="Times New Roman" w:hAnsi="Times New Roman"/>
+            <w:noProof/>
+            <w:sz w:val="28"/>
+            <w:szCs w:val="28"/>
+            <w:lang w:bidi="hi-IN"/>
+          </w:rPr>
+          <w:t>/</w:t>
+        </w:r>
+        <w:r>
+          <w:rPr>
+            <w:rStyle w:val="ae"/>
+            <w:rFonts w:ascii="Times New Roman" w:hAnsi="Times New Roman"/>
+            <w:noProof/>
+            <w:sz w:val="28"/>
+            <w:szCs w:val="28"/>
+            <w:lang w:val="en-US" w:bidi="hi-IN"/>
+          </w:rPr>
+          <w:t>UI</w:t>
+        </w:r>
+        <w:r>
+          <w:rPr>
+            <w:rStyle w:val="ae"/>
+            <w:rFonts w:ascii="Times New Roman" w:hAnsi="Times New Roman"/>
+            <w:noProof/>
+            <w:sz w:val="28"/>
+            <w:szCs w:val="28"/>
+            <w:lang w:bidi="hi-IN"/>
+          </w:rPr>
+          <w:t>)</w:t>
+        </w:r>
+        <w:r>
+          <w:rPr>
+            <w:rFonts w:ascii="Times New Roman" w:hAnsi="Times New Roman"/>
+            <w:noProof/>
+            <w:webHidden/>
+            <w:sz w:val="28"/>
+            <w:szCs w:val="28"/>
+          </w:rPr>
+          <w:tab/>
+        </w:r>
+        <w:r>
+          <w:rPr>
+            <w:rFonts w:ascii="Times New Roman" w:hAnsi="Times New Roman"/>
+            <w:noProof/>
+            <w:webHidden/>
+            <w:sz w:val="28"/>
+            <w:szCs w:val="28"/>
+          </w:rPr>
+          <w:fldChar w:fldCharType="begin"/>
+        </w:r>
+        <w:r>
+          <w:rPr>
+            <w:rFonts w:ascii="Times New Roman" w:hAnsi="Times New Roman"/>
+            <w:noProof/>
+            <w:webHidden/>
+            <w:sz w:val="28"/>
+            <w:szCs w:val="28"/>
+          </w:rPr>
+          <w:instrText xml:space="preserve"> PAGEREF _Toc194252403 \h </w:instrText>
+        </w:r>
+        <w:r>
+          <w:rPr>
+            <w:rFonts w:ascii="Times New Roman" w:hAnsi="Times New Roman"/>
+            <w:noProof/>
+            <w:webHidden/>
+            <w:sz w:val="28"/>
+            <w:szCs w:val="28"/>
+          </w:rPr>
+        </w:r>
+        <w:r>
+          <w:rPr>
+            <w:rFonts w:ascii="Times New Roman" w:hAnsi="Times New Roman"/>
+            <w:noProof/>
+            <w:webHidden/>
+            <w:sz w:val="28"/>
+            <w:szCs w:val="28"/>
+          </w:rPr>
+          <w:fldChar w:fldCharType="separate"/>
+        </w:r>
+        <w:r>
+          <w:rPr>
+            <w:rFonts w:ascii="Times New Roman" w:hAnsi="Times New Roman"/>
+            <w:noProof/>
+            <w:webHidden/>
+            <w:sz w:val="28"/>
+            <w:szCs w:val="28"/>
+          </w:rPr>
+          <w:t>5</w:t>
+        </w:r>
+        <w:r>
+          <w:rPr>
+            <w:rFonts w:ascii="Times New Roman" w:hAnsi="Times New Roman"/>
+            <w:noProof/>
+            <w:webHidden/>
+            <w:sz w:val="28"/>
+            <w:szCs w:val="28"/>
+          </w:rPr>
+          <w:fldChar w:fldCharType="end"/>
+        </w:r>
+      </w:hyperlink>
+    </w:p>
+    <w:p>
+      <w:pPr>
+        <w:pStyle w:val="21"/>
+        <w:tabs>
+          <w:tab w:val="right" w:leader="dot" w:pos="9345"/>
+        </w:tabs>
+        <w:spacing w:line="360" w:lineRule="auto"/>
+        <w:rPr>
+          <w:rFonts w:ascii="Times New Roman" w:hAnsi="Times New Roman"/>
+          <w:noProof/>
+          <w:sz w:val="28"/>
+          <w:szCs w:val="28"/>
+        </w:rPr>
+      </w:pPr>
+      <w:hyperlink w:anchor="_Toc194252404" w:history="1">
+        <w:r>
+          <w:rPr>
+            <w:rStyle w:val="ae"/>
+            <w:rFonts w:ascii="Times New Roman" w:hAnsi="Times New Roman"/>
+            <w:noProof/>
+            <w:sz w:val="28"/>
+            <w:szCs w:val="28"/>
+            <w:lang w:bidi="hi-IN"/>
+          </w:rPr>
+          <w:t>2.8 Тестирование нефункциональных требований</w:t>
+        </w:r>
+        <w:r>
+          <w:rPr>
+            <w:rFonts w:ascii="Times New Roman" w:hAnsi="Times New Roman"/>
+            <w:noProof/>
+            <w:webHidden/>
+            <w:sz w:val="28"/>
+            <w:szCs w:val="28"/>
+          </w:rPr>
+          <w:tab/>
+        </w:r>
+        <w:r>
+          <w:rPr>
+            <w:rFonts w:ascii="Times New Roman" w:hAnsi="Times New Roman"/>
+            <w:noProof/>
+            <w:webHidden/>
+            <w:sz w:val="28"/>
+            <w:szCs w:val="28"/>
+          </w:rPr>
+          <w:fldChar w:fldCharType="begin"/>
+        </w:r>
+        <w:r>
+          <w:rPr>
+            <w:rFonts w:ascii="Times New Roman" w:hAnsi="Times New Roman"/>
+            <w:noProof/>
+            <w:webHidden/>
+            <w:sz w:val="28"/>
+            <w:szCs w:val="28"/>
+          </w:rPr>
+          <w:instrText xml:space="preserve"> PAGEREF _Toc194252404 \h </w:instrText>
+        </w:r>
+        <w:r>
+          <w:rPr>
+            <w:rFonts w:ascii="Times New Roman" w:hAnsi="Times New Roman"/>
+            <w:noProof/>
+            <w:webHidden/>
+            <w:sz w:val="28"/>
+            <w:szCs w:val="28"/>
+          </w:rPr>
+        </w:r>
+        <w:r>
+          <w:rPr>
+            <w:rFonts w:ascii="Times New Roman" w:hAnsi="Times New Roman"/>
+            <w:noProof/>
+            <w:webHidden/>
+            <w:sz w:val="28"/>
+            <w:szCs w:val="28"/>
+          </w:rPr>
+          <w:fldChar w:fldCharType="separate"/>
+        </w:r>
+        <w:r>
+          <w:rPr>
+            <w:rFonts w:ascii="Times New Roman" w:hAnsi="Times New Roman"/>
+            <w:noProof/>
+            <w:webHidden/>
+            <w:sz w:val="28"/>
+            <w:szCs w:val="28"/>
+          </w:rPr>
+          <w:t>5</w:t>
+        </w:r>
+        <w:r>
+          <w:rPr>
+            <w:rFonts w:ascii="Times New Roman" w:hAnsi="Times New Roman"/>
+            <w:noProof/>
+            <w:webHidden/>
+            <w:sz w:val="28"/>
+            <w:szCs w:val="28"/>
+          </w:rPr>
+          <w:fldChar w:fldCharType="end"/>
+        </w:r>
+      </w:hyperlink>
+    </w:p>
+    <w:p>
+      <w:pPr>
+        <w:pStyle w:val="21"/>
+        <w:tabs>
+          <w:tab w:val="right" w:leader="dot" w:pos="9345"/>
+        </w:tabs>
+        <w:spacing w:line="360" w:lineRule="auto"/>
+        <w:rPr>
+          <w:rFonts w:ascii="Times New Roman" w:hAnsi="Times New Roman"/>
+          <w:noProof/>
+          <w:sz w:val="28"/>
+          <w:szCs w:val="28"/>
+        </w:rPr>
+      </w:pPr>
+      <w:hyperlink w:anchor="_Toc194252405" w:history="1">
+        <w:r>
+          <w:rPr>
+            <w:rStyle w:val="ae"/>
+            <w:rFonts w:ascii="Times New Roman" w:hAnsi="Times New Roman"/>
+            <w:noProof/>
+            <w:sz w:val="28"/>
+            <w:szCs w:val="28"/>
+            <w:lang w:bidi="hi-IN"/>
+          </w:rPr>
+          <w:t>2.9 Регрессивное тестирование</w:t>
+        </w:r>
+        <w:r>
+          <w:rPr>
+            <w:rFonts w:ascii="Times New Roman" w:hAnsi="Times New Roman"/>
+            <w:noProof/>
+            <w:webHidden/>
+            <w:sz w:val="28"/>
+            <w:szCs w:val="28"/>
+          </w:rPr>
+          <w:tab/>
+        </w:r>
+        <w:r>
+          <w:rPr>
+            <w:rFonts w:ascii="Times New Roman" w:hAnsi="Times New Roman"/>
+            <w:noProof/>
+            <w:webHidden/>
+            <w:sz w:val="28"/>
+            <w:szCs w:val="28"/>
+          </w:rPr>
+          <w:fldChar w:fldCharType="begin"/>
+        </w:r>
+        <w:r>
+          <w:rPr>
+            <w:rFonts w:ascii="Times New Roman" w:hAnsi="Times New Roman"/>
+            <w:noProof/>
+            <w:webHidden/>
+            <w:sz w:val="28"/>
+            <w:szCs w:val="28"/>
+          </w:rPr>
+          <w:instrText xml:space="preserve"> PAGEREF _Toc194252405 \h </w:instrText>
+        </w:r>
+        <w:r>
+          <w:rPr>
+            <w:rFonts w:ascii="Times New Roman" w:hAnsi="Times New Roman"/>
+            <w:noProof/>
+            <w:webHidden/>
+            <w:sz w:val="28"/>
+            <w:szCs w:val="28"/>
+          </w:rPr>
+        </w:r>
+        <w:r>
+          <w:rPr>
+            <w:rFonts w:ascii="Times New Roman" w:hAnsi="Times New Roman"/>
+            <w:noProof/>
+            <w:webHidden/>
+            <w:sz w:val="28"/>
+            <w:szCs w:val="28"/>
+          </w:rPr>
+          <w:fldChar w:fldCharType="separate"/>
+        </w:r>
+        <w:r>
+          <w:rPr>
+            <w:rFonts w:ascii="Times New Roman" w:hAnsi="Times New Roman"/>
+            <w:noProof/>
+            <w:webHidden/>
+            <w:sz w:val="28"/>
+            <w:szCs w:val="28"/>
+          </w:rPr>
+          <w:t>5</w:t>
+        </w:r>
+        <w:r>
+          <w:rPr>
+            <w:rFonts w:ascii="Times New Roman" w:hAnsi="Times New Roman"/>
+            <w:noProof/>
+            <w:webHidden/>
+            <w:sz w:val="28"/>
+            <w:szCs w:val="28"/>
+          </w:rPr>
+          <w:fldChar w:fldCharType="end"/>
+        </w:r>
+      </w:hyperlink>
+    </w:p>
+    <w:p>
+      <w:pPr>
+        <w:pStyle w:val="21"/>
+        <w:tabs>
+          <w:tab w:val="right" w:leader="dot" w:pos="9345"/>
+        </w:tabs>
+        <w:spacing w:line="360" w:lineRule="auto"/>
+        <w:rPr>
+          <w:rFonts w:ascii="Times New Roman" w:hAnsi="Times New Roman"/>
+          <w:noProof/>
+          <w:sz w:val="28"/>
+          <w:szCs w:val="28"/>
+        </w:rPr>
+      </w:pPr>
+      <w:hyperlink w:anchor="_Toc194252406" w:history="1">
+        <w:r>
+          <w:rPr>
+            <w:rStyle w:val="ae"/>
+            <w:rFonts w:ascii="Times New Roman" w:hAnsi="Times New Roman"/>
+            <w:noProof/>
+            <w:sz w:val="28"/>
+            <w:szCs w:val="28"/>
+            <w:lang w:bidi="hi-IN"/>
+          </w:rPr>
+          <w:t>2.10 Приемочное тестирование</w:t>
+        </w:r>
+        <w:r>
+          <w:rPr>
+            <w:rFonts w:ascii="Times New Roman" w:hAnsi="Times New Roman"/>
+            <w:noProof/>
+            <w:webHidden/>
+            <w:sz w:val="28"/>
+            <w:szCs w:val="28"/>
+          </w:rPr>
+          <w:tab/>
+        </w:r>
+        <w:r>
+          <w:rPr>
+            <w:rFonts w:ascii="Times New Roman" w:hAnsi="Times New Roman"/>
+            <w:noProof/>
+            <w:webHidden/>
+            <w:sz w:val="28"/>
+            <w:szCs w:val="28"/>
+          </w:rPr>
+          <w:fldChar w:fldCharType="begin"/>
+        </w:r>
+        <w:r>
+          <w:rPr>
+            <w:rFonts w:ascii="Times New Roman" w:hAnsi="Times New Roman"/>
+            <w:noProof/>
+            <w:webHidden/>
+            <w:sz w:val="28"/>
+            <w:szCs w:val="28"/>
+          </w:rPr>
+          <w:instrText xml:space="preserve"> PAGEREF _Toc194252406 \h </w:instrText>
+        </w:r>
+        <w:r>
+          <w:rPr>
+            <w:rFonts w:ascii="Times New Roman" w:hAnsi="Times New Roman"/>
+            <w:noProof/>
+            <w:webHidden/>
+            <w:sz w:val="28"/>
+            <w:szCs w:val="28"/>
+          </w:rPr>
+        </w:r>
+        <w:r>
+          <w:rPr>
+            <w:rFonts w:ascii="Times New Roman" w:hAnsi="Times New Roman"/>
+            <w:noProof/>
+            <w:webHidden/>
+            <w:sz w:val="28"/>
+            <w:szCs w:val="28"/>
+          </w:rPr>
+          <w:fldChar w:fldCharType="separate"/>
+        </w:r>
+        <w:r>
+          <w:rPr>
+            <w:rFonts w:ascii="Times New Roman" w:hAnsi="Times New Roman"/>
+            <w:noProof/>
+            <w:webHidden/>
+            <w:sz w:val="28"/>
+            <w:szCs w:val="28"/>
+          </w:rPr>
+          <w:t>6</w:t>
         </w:r>
         <w:r>
           <w:rPr>
@@ -1180,7 +2194,7 @@
           <w:szCs w:val="28"/>
         </w:rPr>
       </w:pPr>
-      <w:hyperlink w:anchor="_Toc194194181" w:history="1">
+      <w:hyperlink w:anchor="_Toc194252407" w:history="1">
         <w:r>
           <w:rPr>
             <w:rStyle w:val="ae"/>
@@ -1190,7 +2204,7 @@
             <w:szCs w:val="28"/>
             <w:lang w:bidi="hi-IN"/>
           </w:rPr>
-          <w:t>2 Этапы тестирования</w:t>
+          <w:t>3 Тест-кейсы</w:t>
         </w:r>
         <w:r>
           <w:rPr>
@@ -1220,7 +2234,7 @@
             <w:sz w:val="28"/>
             <w:szCs w:val="28"/>
           </w:rPr>
-          <w:instrText xml:space="preserve"> PAGEREF _Toc194194181 \h </w:instrText>
+          <w:instrText xml:space="preserve"> PAGEREF _Toc194252407 \h </w:instrText>
         </w:r>
         <w:r>
           <w:rPr>
@@ -1249,7 +2263,7 @@
             <w:sz w:val="28"/>
             <w:szCs w:val="28"/>
           </w:rPr>
-          <w:t>5</w:t>
+          <w:t>7</w:t>
         </w:r>
         <w:r>
           <w:rPr>
@@ -1277,7 +2291,7 @@
           <w:szCs w:val="28"/>
         </w:rPr>
       </w:pPr>
-      <w:hyperlink w:anchor="_Toc194194182" w:history="1">
+      <w:hyperlink w:anchor="_Toc194252408" w:history="1">
         <w:r>
           <w:rPr>
             <w:rStyle w:val="ae"/>
@@ -1287,7 +2301,7 @@
             <w:szCs w:val="28"/>
             <w:lang w:bidi="hi-IN"/>
           </w:rPr>
-          <w:t>2.1 Подготовительный этап</w:t>
+          <w:t>3.1 Авторизация и регистрация</w:t>
         </w:r>
         <w:r>
           <w:rPr>
@@ -1317,7 +2331,7 @@
             <w:sz w:val="28"/>
             <w:szCs w:val="28"/>
           </w:rPr>
-          <w:instrText xml:space="preserve"> PAGEREF _Toc194194182 \h </w:instrText>
+          <w:instrText xml:space="preserve"> PAGEREF _Toc194252408 \h </w:instrText>
         </w:r>
         <w:r>
           <w:rPr>
@@ -1346,7 +2360,7 @@
             <w:sz w:val="28"/>
             <w:szCs w:val="28"/>
           </w:rPr>
-          <w:t>5</w:t>
+          <w:t>7</w:t>
         </w:r>
         <w:r>
           <w:rPr>
@@ -1374,7 +2388,7 @@
           <w:szCs w:val="28"/>
         </w:rPr>
       </w:pPr>
-      <w:hyperlink w:anchor="_Toc194194183" w:history="1">
+      <w:hyperlink w:anchor="_Toc194252409" w:history="1">
         <w:r>
           <w:rPr>
             <w:rStyle w:val="ae"/>
@@ -1384,7 +2398,18 @@
             <w:szCs w:val="28"/>
             <w:lang w:bidi="hi-IN"/>
           </w:rPr>
-          <w:t>2.2 Функциональное тестирование</w:t>
+          <w:t>3.2</w:t>
+        </w:r>
+        <w:r>
+          <w:rPr>
+            <w:rStyle w:val="ae"/>
+            <w:rFonts w:ascii="Times New Roman" w:eastAsia="Times New Roman" w:hAnsi="Times New Roman"/>
+            <w:noProof/>
+            <w:sz w:val="28"/>
+            <w:szCs w:val="28"/>
+            <w:lang w:bidi="hi-IN"/>
+          </w:rPr>
+          <w:t xml:space="preserve"> Работа с объявлениями</w:t>
         </w:r>
         <w:r>
           <w:rPr>
@@ -1414,7 +2439,7 @@
             <w:sz w:val="28"/>
             <w:szCs w:val="28"/>
           </w:rPr>
-          <w:instrText xml:space="preserve"> PAGEREF _Toc194194183 \h </w:instrText>
+          <w:instrText xml:space="preserve"> PAGEREF _Toc194252409 \h </w:instrText>
         </w:r>
         <w:r>
           <w:rPr>
@@ -1443,7 +2468,7 @@
             <w:sz w:val="28"/>
             <w:szCs w:val="28"/>
           </w:rPr>
-          <w:t>5</w:t>
+          <w:t>7</w:t>
         </w:r>
         <w:r>
           <w:rPr>
@@ -1471,7 +2496,7 @@
           <w:szCs w:val="28"/>
         </w:rPr>
       </w:pPr>
-      <w:hyperlink w:anchor="_Toc194194184" w:history="1">
+      <w:hyperlink w:anchor="_Toc194252410" w:history="1">
         <w:r>
           <w:rPr>
             <w:rStyle w:val="ae"/>
@@ -1481,7 +2506,18 @@
             <w:szCs w:val="28"/>
             <w:lang w:bidi="hi-IN"/>
           </w:rPr>
-          <w:t>2.3 Интеграционное тестирование</w:t>
+          <w:t>3.3</w:t>
+        </w:r>
+        <w:r>
+          <w:rPr>
+            <w:rStyle w:val="ae"/>
+            <w:rFonts w:ascii="Times New Roman" w:eastAsia="Times New Roman" w:hAnsi="Times New Roman"/>
+            <w:noProof/>
+            <w:sz w:val="28"/>
+            <w:szCs w:val="28"/>
+            <w:lang w:bidi="hi-IN"/>
+          </w:rPr>
+          <w:t xml:space="preserve"> Бронирование жилья</w:t>
         </w:r>
         <w:r>
           <w:rPr>
@@ -1511,7 +2547,7 @@
             <w:sz w:val="28"/>
             <w:szCs w:val="28"/>
           </w:rPr>
-          <w:instrText xml:space="preserve"> PAGEREF _Toc194194184 \h </w:instrText>
+          <w:instrText xml:space="preserve"> PAGEREF _Toc194252410 \h </w:instrText>
         </w:r>
         <w:r>
           <w:rPr>
@@ -1540,7 +2576,7 @@
             <w:sz w:val="28"/>
             <w:szCs w:val="28"/>
           </w:rPr>
-          <w:t>5</w:t>
+          <w:t>7</w:t>
         </w:r>
         <w:r>
           <w:rPr>
@@ -1568,7 +2604,7 @@
           <w:szCs w:val="28"/>
         </w:rPr>
       </w:pPr>
-      <w:hyperlink w:anchor="_Toc194194185" w:history="1">
+      <w:hyperlink w:anchor="_Toc194252411" w:history="1">
         <w:r>
           <w:rPr>
             <w:rStyle w:val="ae"/>
@@ -1578,7 +2614,18 @@
             <w:szCs w:val="28"/>
             <w:lang w:bidi="hi-IN"/>
           </w:rPr>
-          <w:t>2.4 Системное тестирование</w:t>
+          <w:t>3.4</w:t>
+        </w:r>
+        <w:r>
+          <w:rPr>
+            <w:rStyle w:val="ae"/>
+            <w:rFonts w:ascii="Times New Roman" w:eastAsia="Times New Roman" w:hAnsi="Times New Roman"/>
+            <w:noProof/>
+            <w:sz w:val="28"/>
+            <w:szCs w:val="28"/>
+            <w:lang w:bidi="hi-IN"/>
+          </w:rPr>
+          <w:t xml:space="preserve"> Административная панель</w:t>
         </w:r>
         <w:r>
           <w:rPr>
@@ -1608,633 +2655,7 @@
             <w:sz w:val="28"/>
             <w:szCs w:val="28"/>
           </w:rPr>
-          <w:instrText xml:space="preserve"> PAGEREF _Toc194194185 \h </w:instrText>
-        </w:r>
-        <w:r>
-          <w:rPr>
-            <w:rFonts w:ascii="Times New Roman" w:hAnsi="Times New Roman"/>
-            <w:noProof/>
-            <w:webHidden/>
-            <w:sz w:val="28"/>
-            <w:szCs w:val="28"/>
-          </w:rPr>
-        </w:r>
-        <w:r>
-          <w:rPr>
-            <w:rFonts w:ascii="Times New Roman" w:hAnsi="Times New Roman"/>
-            <w:noProof/>
-            <w:webHidden/>
-            <w:sz w:val="28"/>
-            <w:szCs w:val="28"/>
-          </w:rPr>
-          <w:fldChar w:fldCharType="separate"/>
-        </w:r>
-        <w:r>
-          <w:rPr>
-            <w:rFonts w:ascii="Times New Roman" w:hAnsi="Times New Roman"/>
-            <w:noProof/>
-            <w:webHidden/>
-            <w:sz w:val="28"/>
-            <w:szCs w:val="28"/>
-          </w:rPr>
-          <w:t>5</w:t>
-        </w:r>
-        <w:r>
-          <w:rPr>
-            <w:rFonts w:ascii="Times New Roman" w:hAnsi="Times New Roman"/>
-            <w:noProof/>
-            <w:webHidden/>
-            <w:sz w:val="28"/>
-            <w:szCs w:val="28"/>
-          </w:rPr>
-          <w:fldChar w:fldCharType="end"/>
-        </w:r>
-      </w:hyperlink>
-    </w:p>
-    <w:p>
-      <w:pPr>
-        <w:pStyle w:val="21"/>
-        <w:tabs>
-          <w:tab w:val="right" w:leader="dot" w:pos="9345"/>
-        </w:tabs>
-        <w:spacing w:line="360" w:lineRule="auto"/>
-        <w:rPr>
-          <w:rFonts w:ascii="Times New Roman" w:hAnsi="Times New Roman"/>
-          <w:noProof/>
-          <w:sz w:val="28"/>
-          <w:szCs w:val="28"/>
-        </w:rPr>
-      </w:pPr>
-      <w:hyperlink w:anchor="_Toc194194186" w:history="1">
-        <w:r>
-          <w:rPr>
-            <w:rStyle w:val="ae"/>
-            <w:rFonts w:ascii="Times New Roman" w:hAnsi="Times New Roman"/>
-            <w:noProof/>
-            <w:sz w:val="28"/>
-            <w:szCs w:val="28"/>
-            <w:lang w:bidi="hi-IN"/>
-          </w:rPr>
-          <w:t>2.5 Нагрузочное тестирование</w:t>
-        </w:r>
-        <w:r>
-          <w:rPr>
-            <w:rFonts w:ascii="Times New Roman" w:hAnsi="Times New Roman"/>
-            <w:noProof/>
-            <w:webHidden/>
-            <w:sz w:val="28"/>
-            <w:szCs w:val="28"/>
-          </w:rPr>
-          <w:tab/>
-        </w:r>
-        <w:r>
-          <w:rPr>
-            <w:rFonts w:ascii="Times New Roman" w:hAnsi="Times New Roman"/>
-            <w:noProof/>
-            <w:webHidden/>
-            <w:sz w:val="28"/>
-            <w:szCs w:val="28"/>
-          </w:rPr>
-          <w:fldChar w:fldCharType="begin"/>
-        </w:r>
-        <w:r>
-          <w:rPr>
-            <w:rFonts w:ascii="Times New Roman" w:hAnsi="Times New Roman"/>
-            <w:noProof/>
-            <w:webHidden/>
-            <w:sz w:val="28"/>
-            <w:szCs w:val="28"/>
-          </w:rPr>
-          <w:instrText xml:space="preserve"> PAGEREF _Toc194194186 \h </w:instrText>
-        </w:r>
-        <w:r>
-          <w:rPr>
-            <w:rFonts w:ascii="Times New Roman" w:hAnsi="Times New Roman"/>
-            <w:noProof/>
-            <w:webHidden/>
-            <w:sz w:val="28"/>
-            <w:szCs w:val="28"/>
-          </w:rPr>
-        </w:r>
-        <w:r>
-          <w:rPr>
-            <w:rFonts w:ascii="Times New Roman" w:hAnsi="Times New Roman"/>
-            <w:noProof/>
-            <w:webHidden/>
-            <w:sz w:val="28"/>
-            <w:szCs w:val="28"/>
-          </w:rPr>
-          <w:fldChar w:fldCharType="separate"/>
-        </w:r>
-        <w:r>
-          <w:rPr>
-            <w:rFonts w:ascii="Times New Roman" w:hAnsi="Times New Roman"/>
-            <w:noProof/>
-            <w:webHidden/>
-            <w:sz w:val="28"/>
-            <w:szCs w:val="28"/>
-          </w:rPr>
-          <w:t>6</w:t>
-        </w:r>
-        <w:r>
-          <w:rPr>
-            <w:rFonts w:ascii="Times New Roman" w:hAnsi="Times New Roman"/>
-            <w:noProof/>
-            <w:webHidden/>
-            <w:sz w:val="28"/>
-            <w:szCs w:val="28"/>
-          </w:rPr>
-          <w:fldChar w:fldCharType="end"/>
-        </w:r>
-      </w:hyperlink>
-    </w:p>
-    <w:p>
-      <w:pPr>
-        <w:pStyle w:val="21"/>
-        <w:tabs>
-          <w:tab w:val="right" w:leader="dot" w:pos="9345"/>
-        </w:tabs>
-        <w:spacing w:line="360" w:lineRule="auto"/>
-        <w:rPr>
-          <w:rFonts w:ascii="Times New Roman" w:hAnsi="Times New Roman"/>
-          <w:noProof/>
-          <w:sz w:val="28"/>
-          <w:szCs w:val="28"/>
-        </w:rPr>
-      </w:pPr>
-      <w:hyperlink w:anchor="_Toc194194187" w:history="1">
-        <w:r>
-          <w:rPr>
-            <w:rStyle w:val="ae"/>
-            <w:rFonts w:ascii="Times New Roman" w:hAnsi="Times New Roman"/>
-            <w:noProof/>
-            <w:sz w:val="28"/>
-            <w:szCs w:val="28"/>
-            <w:lang w:bidi="hi-IN"/>
-          </w:rPr>
-          <w:t>2.6 Тестирование безопасности</w:t>
-        </w:r>
-        <w:r>
-          <w:rPr>
-            <w:rFonts w:ascii="Times New Roman" w:hAnsi="Times New Roman"/>
-            <w:noProof/>
-            <w:webHidden/>
-            <w:sz w:val="28"/>
-            <w:szCs w:val="28"/>
-          </w:rPr>
-          <w:tab/>
-        </w:r>
-        <w:r>
-          <w:rPr>
-            <w:rFonts w:ascii="Times New Roman" w:hAnsi="Times New Roman"/>
-            <w:noProof/>
-            <w:webHidden/>
-            <w:sz w:val="28"/>
-            <w:szCs w:val="28"/>
-          </w:rPr>
-          <w:fldChar w:fldCharType="begin"/>
-        </w:r>
-        <w:r>
-          <w:rPr>
-            <w:rFonts w:ascii="Times New Roman" w:hAnsi="Times New Roman"/>
-            <w:noProof/>
-            <w:webHidden/>
-            <w:sz w:val="28"/>
-            <w:szCs w:val="28"/>
-          </w:rPr>
-          <w:instrText xml:space="preserve"> PAGEREF _Toc194194187 \h </w:instrText>
-        </w:r>
-        <w:r>
-          <w:rPr>
-            <w:rFonts w:ascii="Times New Roman" w:hAnsi="Times New Roman"/>
-            <w:noProof/>
-            <w:webHidden/>
-            <w:sz w:val="28"/>
-            <w:szCs w:val="28"/>
-          </w:rPr>
-        </w:r>
-        <w:r>
-          <w:rPr>
-            <w:rFonts w:ascii="Times New Roman" w:hAnsi="Times New Roman"/>
-            <w:noProof/>
-            <w:webHidden/>
-            <w:sz w:val="28"/>
-            <w:szCs w:val="28"/>
-          </w:rPr>
-          <w:fldChar w:fldCharType="separate"/>
-        </w:r>
-        <w:r>
-          <w:rPr>
-            <w:rFonts w:ascii="Times New Roman" w:hAnsi="Times New Roman"/>
-            <w:noProof/>
-            <w:webHidden/>
-            <w:sz w:val="28"/>
-            <w:szCs w:val="28"/>
-          </w:rPr>
-          <w:t>6</w:t>
-        </w:r>
-        <w:r>
-          <w:rPr>
-            <w:rFonts w:ascii="Times New Roman" w:hAnsi="Times New Roman"/>
-            <w:noProof/>
-            <w:webHidden/>
-            <w:sz w:val="28"/>
-            <w:szCs w:val="28"/>
-          </w:rPr>
-          <w:fldChar w:fldCharType="end"/>
-        </w:r>
-      </w:hyperlink>
-    </w:p>
-    <w:p>
-      <w:pPr>
-        <w:pStyle w:val="21"/>
-        <w:tabs>
-          <w:tab w:val="right" w:leader="dot" w:pos="9345"/>
-        </w:tabs>
-        <w:spacing w:line="360" w:lineRule="auto"/>
-        <w:rPr>
-          <w:rFonts w:ascii="Times New Roman" w:hAnsi="Times New Roman"/>
-          <w:noProof/>
-          <w:sz w:val="28"/>
-          <w:szCs w:val="28"/>
-        </w:rPr>
-      </w:pPr>
-      <w:hyperlink w:anchor="_Toc194194188" w:history="1">
-        <w:r>
-          <w:rPr>
-            <w:rStyle w:val="ae"/>
-            <w:rFonts w:ascii="Times New Roman" w:hAnsi="Times New Roman"/>
-            <w:noProof/>
-            <w:sz w:val="28"/>
-            <w:szCs w:val="28"/>
-            <w:lang w:bidi="hi-IN"/>
-          </w:rPr>
-          <w:t>2.7 Тестирование удобства использования (</w:t>
-        </w:r>
-        <w:r>
-          <w:rPr>
-            <w:rStyle w:val="ae"/>
-            <w:rFonts w:ascii="Times New Roman" w:hAnsi="Times New Roman"/>
-            <w:noProof/>
-            <w:sz w:val="28"/>
-            <w:szCs w:val="28"/>
-            <w:lang w:val="en-US" w:bidi="hi-IN"/>
-          </w:rPr>
-          <w:t>UX</w:t>
-        </w:r>
-        <w:r>
-          <w:rPr>
-            <w:rStyle w:val="ae"/>
-            <w:rFonts w:ascii="Times New Roman" w:hAnsi="Times New Roman"/>
-            <w:noProof/>
-            <w:sz w:val="28"/>
-            <w:szCs w:val="28"/>
-            <w:lang w:bidi="hi-IN"/>
-          </w:rPr>
-          <w:t>/</w:t>
-        </w:r>
-        <w:r>
-          <w:rPr>
-            <w:rStyle w:val="ae"/>
-            <w:rFonts w:ascii="Times New Roman" w:hAnsi="Times New Roman"/>
-            <w:noProof/>
-            <w:sz w:val="28"/>
-            <w:szCs w:val="28"/>
-            <w:lang w:val="en-US" w:bidi="hi-IN"/>
-          </w:rPr>
-          <w:t>UI</w:t>
-        </w:r>
-        <w:r>
-          <w:rPr>
-            <w:rStyle w:val="ae"/>
-            <w:rFonts w:ascii="Times New Roman" w:hAnsi="Times New Roman"/>
-            <w:noProof/>
-            <w:sz w:val="28"/>
-            <w:szCs w:val="28"/>
-            <w:lang w:bidi="hi-IN"/>
-          </w:rPr>
-          <w:t>)</w:t>
-        </w:r>
-        <w:r>
-          <w:rPr>
-            <w:rFonts w:ascii="Times New Roman" w:hAnsi="Times New Roman"/>
-            <w:noProof/>
-            <w:webHidden/>
-            <w:sz w:val="28"/>
-            <w:szCs w:val="28"/>
-          </w:rPr>
-          <w:tab/>
-        </w:r>
-        <w:r>
-          <w:rPr>
-            <w:rFonts w:ascii="Times New Roman" w:hAnsi="Times New Roman"/>
-            <w:noProof/>
-            <w:webHidden/>
-            <w:sz w:val="28"/>
-            <w:szCs w:val="28"/>
-          </w:rPr>
-          <w:fldChar w:fldCharType="begin"/>
-        </w:r>
-        <w:r>
-          <w:rPr>
-            <w:rFonts w:ascii="Times New Roman" w:hAnsi="Times New Roman"/>
-            <w:noProof/>
-            <w:webHidden/>
-            <w:sz w:val="28"/>
-            <w:szCs w:val="28"/>
-          </w:rPr>
-          <w:instrText xml:space="preserve"> PAGEREF _Toc194194188 \h </w:instrText>
-        </w:r>
-        <w:r>
-          <w:rPr>
-            <w:rFonts w:ascii="Times New Roman" w:hAnsi="Times New Roman"/>
-            <w:noProof/>
-            <w:webHidden/>
-            <w:sz w:val="28"/>
-            <w:szCs w:val="28"/>
-          </w:rPr>
-        </w:r>
-        <w:r>
-          <w:rPr>
-            <w:rFonts w:ascii="Times New Roman" w:hAnsi="Times New Roman"/>
-            <w:noProof/>
-            <w:webHidden/>
-            <w:sz w:val="28"/>
-            <w:szCs w:val="28"/>
-          </w:rPr>
-          <w:fldChar w:fldCharType="separate"/>
-        </w:r>
-        <w:r>
-          <w:rPr>
-            <w:rFonts w:ascii="Times New Roman" w:hAnsi="Times New Roman"/>
-            <w:noProof/>
-            <w:webHidden/>
-            <w:sz w:val="28"/>
-            <w:szCs w:val="28"/>
-          </w:rPr>
-          <w:t>6</w:t>
-        </w:r>
-        <w:r>
-          <w:rPr>
-            <w:rFonts w:ascii="Times New Roman" w:hAnsi="Times New Roman"/>
-            <w:noProof/>
-            <w:webHidden/>
-            <w:sz w:val="28"/>
-            <w:szCs w:val="28"/>
-          </w:rPr>
-          <w:fldChar w:fldCharType="end"/>
-        </w:r>
-      </w:hyperlink>
-    </w:p>
-    <w:p>
-      <w:pPr>
-        <w:pStyle w:val="21"/>
-        <w:tabs>
-          <w:tab w:val="right" w:leader="dot" w:pos="9345"/>
-        </w:tabs>
-        <w:spacing w:line="360" w:lineRule="auto"/>
-        <w:rPr>
-          <w:rFonts w:ascii="Times New Roman" w:hAnsi="Times New Roman"/>
-          <w:noProof/>
-          <w:sz w:val="28"/>
-          <w:szCs w:val="28"/>
-        </w:rPr>
-      </w:pPr>
-      <w:hyperlink w:anchor="_Toc194194189" w:history="1">
-        <w:r>
-          <w:rPr>
-            <w:rStyle w:val="ae"/>
-            <w:rFonts w:ascii="Times New Roman" w:hAnsi="Times New Roman"/>
-            <w:noProof/>
-            <w:sz w:val="28"/>
-            <w:szCs w:val="28"/>
-            <w:lang w:bidi="hi-IN"/>
-          </w:rPr>
-          <w:t>2.8 Тестирование нефункциональных требований</w:t>
-        </w:r>
-        <w:r>
-          <w:rPr>
-            <w:rFonts w:ascii="Times New Roman" w:hAnsi="Times New Roman"/>
-            <w:noProof/>
-            <w:webHidden/>
-            <w:sz w:val="28"/>
-            <w:szCs w:val="28"/>
-          </w:rPr>
-          <w:tab/>
-        </w:r>
-        <w:r>
-          <w:rPr>
-            <w:rFonts w:ascii="Times New Roman" w:hAnsi="Times New Roman"/>
-            <w:noProof/>
-            <w:webHidden/>
-            <w:sz w:val="28"/>
-            <w:szCs w:val="28"/>
-          </w:rPr>
-          <w:fldChar w:fldCharType="begin"/>
-        </w:r>
-        <w:r>
-          <w:rPr>
-            <w:rFonts w:ascii="Times New Roman" w:hAnsi="Times New Roman"/>
-            <w:noProof/>
-            <w:webHidden/>
-            <w:sz w:val="28"/>
-            <w:szCs w:val="28"/>
-          </w:rPr>
-          <w:instrText xml:space="preserve"> PAGEREF _Toc194194189 \h </w:instrText>
-        </w:r>
-        <w:r>
-          <w:rPr>
-            <w:rFonts w:ascii="Times New Roman" w:hAnsi="Times New Roman"/>
-            <w:noProof/>
-            <w:webHidden/>
-            <w:sz w:val="28"/>
-            <w:szCs w:val="28"/>
-          </w:rPr>
-        </w:r>
-        <w:r>
-          <w:rPr>
-            <w:rFonts w:ascii="Times New Roman" w:hAnsi="Times New Roman"/>
-            <w:noProof/>
-            <w:webHidden/>
-            <w:sz w:val="28"/>
-            <w:szCs w:val="28"/>
-          </w:rPr>
-          <w:fldChar w:fldCharType="separate"/>
-        </w:r>
-        <w:r>
-          <w:rPr>
-            <w:rFonts w:ascii="Times New Roman" w:hAnsi="Times New Roman"/>
-            <w:noProof/>
-            <w:webHidden/>
-            <w:sz w:val="28"/>
-            <w:szCs w:val="28"/>
-          </w:rPr>
-          <w:t>6</w:t>
-        </w:r>
-        <w:r>
-          <w:rPr>
-            <w:rFonts w:ascii="Times New Roman" w:hAnsi="Times New Roman"/>
-            <w:noProof/>
-            <w:webHidden/>
-            <w:sz w:val="28"/>
-            <w:szCs w:val="28"/>
-          </w:rPr>
-          <w:fldChar w:fldCharType="end"/>
-        </w:r>
-      </w:hyperlink>
-    </w:p>
-    <w:p>
-      <w:pPr>
-        <w:pStyle w:val="21"/>
-        <w:tabs>
-          <w:tab w:val="right" w:leader="dot" w:pos="9345"/>
-        </w:tabs>
-        <w:spacing w:line="360" w:lineRule="auto"/>
-        <w:rPr>
-          <w:rFonts w:ascii="Times New Roman" w:hAnsi="Times New Roman"/>
-          <w:noProof/>
-          <w:sz w:val="28"/>
-          <w:szCs w:val="28"/>
-        </w:rPr>
-      </w:pPr>
-      <w:hyperlink w:anchor="_Toc194194190" w:history="1">
-        <w:r>
-          <w:rPr>
-            <w:rStyle w:val="ae"/>
-            <w:rFonts w:ascii="Times New Roman" w:hAnsi="Times New Roman"/>
-            <w:noProof/>
-            <w:sz w:val="28"/>
-            <w:szCs w:val="28"/>
-            <w:lang w:bidi="hi-IN"/>
-          </w:rPr>
-          <w:t>2.9 Регрессивное тестирование</w:t>
-        </w:r>
-        <w:r>
-          <w:rPr>
-            <w:rFonts w:ascii="Times New Roman" w:hAnsi="Times New Roman"/>
-            <w:noProof/>
-            <w:webHidden/>
-            <w:sz w:val="28"/>
-            <w:szCs w:val="28"/>
-          </w:rPr>
-          <w:tab/>
-        </w:r>
-        <w:r>
-          <w:rPr>
-            <w:rFonts w:ascii="Times New Roman" w:hAnsi="Times New Roman"/>
-            <w:noProof/>
-            <w:webHidden/>
-            <w:sz w:val="28"/>
-            <w:szCs w:val="28"/>
-          </w:rPr>
-          <w:fldChar w:fldCharType="begin"/>
-        </w:r>
-        <w:r>
-          <w:rPr>
-            <w:rFonts w:ascii="Times New Roman" w:hAnsi="Times New Roman"/>
-            <w:noProof/>
-            <w:webHidden/>
-            <w:sz w:val="28"/>
-            <w:szCs w:val="28"/>
-          </w:rPr>
-          <w:instrText xml:space="preserve"> PAGEREF _Toc194194190 \h </w:instrText>
-        </w:r>
-        <w:r>
-          <w:rPr>
-            <w:rFonts w:ascii="Times New Roman" w:hAnsi="Times New Roman"/>
-            <w:noProof/>
-            <w:webHidden/>
-            <w:sz w:val="28"/>
-            <w:szCs w:val="28"/>
-          </w:rPr>
-        </w:r>
-        <w:r>
-          <w:rPr>
-            <w:rFonts w:ascii="Times New Roman" w:hAnsi="Times New Roman"/>
-            <w:noProof/>
-            <w:webHidden/>
-            <w:sz w:val="28"/>
-            <w:szCs w:val="28"/>
-          </w:rPr>
-          <w:fldChar w:fldCharType="separate"/>
-        </w:r>
-        <w:r>
-          <w:rPr>
-            <w:rFonts w:ascii="Times New Roman" w:hAnsi="Times New Roman"/>
-            <w:noProof/>
-            <w:webHidden/>
-            <w:sz w:val="28"/>
-            <w:szCs w:val="28"/>
-          </w:rPr>
-          <w:t>6</w:t>
-        </w:r>
-        <w:r>
-          <w:rPr>
-            <w:rFonts w:ascii="Times New Roman" w:hAnsi="Times New Roman"/>
-            <w:noProof/>
-            <w:webHidden/>
-            <w:sz w:val="28"/>
-            <w:szCs w:val="28"/>
-          </w:rPr>
-          <w:fldChar w:fldCharType="end"/>
-        </w:r>
-      </w:hyperlink>
-    </w:p>
-    <w:p>
-      <w:pPr>
-        <w:pStyle w:val="21"/>
-        <w:tabs>
-          <w:tab w:val="right" w:leader="dot" w:pos="9345"/>
-        </w:tabs>
-        <w:spacing w:line="360" w:lineRule="auto"/>
-        <w:rPr>
-          <w:rFonts w:ascii="Times New Roman" w:hAnsi="Times New Roman"/>
-          <w:noProof/>
-          <w:sz w:val="28"/>
-          <w:szCs w:val="28"/>
-        </w:rPr>
-      </w:pPr>
-      <w:hyperlink w:anchor="_Toc194194191" w:history="1">
-        <w:r>
-          <w:rPr>
-            <w:rStyle w:val="ae"/>
-            <w:rFonts w:ascii="Times New Roman" w:hAnsi="Times New Roman"/>
-            <w:noProof/>
-            <w:sz w:val="28"/>
-            <w:szCs w:val="28"/>
-            <w:lang w:bidi="hi-IN"/>
-          </w:rPr>
-          <w:t>2.10 Приемочное тестирование</w:t>
-        </w:r>
-        <w:r>
-          <w:rPr>
-            <w:rFonts w:ascii="Times New Roman" w:hAnsi="Times New Roman"/>
-            <w:noProof/>
-            <w:webHidden/>
-            <w:sz w:val="28"/>
-            <w:szCs w:val="28"/>
-          </w:rPr>
-          <w:tab/>
-        </w:r>
-        <w:r>
-          <w:rPr>
-            <w:rFonts w:ascii="Times New Roman" w:hAnsi="Times New Roman"/>
-            <w:noProof/>
-            <w:webHidden/>
-            <w:sz w:val="28"/>
-            <w:szCs w:val="28"/>
-          </w:rPr>
-          <w:fldChar w:fldCharType="begin"/>
-        </w:r>
-        <w:r>
-          <w:rPr>
-            <w:rFonts w:ascii="Times New Roman" w:hAnsi="Times New Roman"/>
-            <w:noProof/>
-            <w:webHidden/>
-            <w:sz w:val="28"/>
-            <w:szCs w:val="28"/>
-          </w:rPr>
-          <w:instrText xml:space="preserve"> PAGEREF _Toc194194191 \h </w:instrText>
+          <w:instrText xml:space="preserve"> PAGEREF _Toc194252411 \h </w:instrText>
         </w:r>
         <w:r>
           <w:rPr>
@@ -2291,7 +2712,7 @@
           <w:szCs w:val="28"/>
         </w:rPr>
       </w:pPr>
-      <w:hyperlink w:anchor="_Toc194194192" w:history="1">
+      <w:hyperlink w:anchor="_Toc194252412" w:history="1">
         <w:r>
           <w:rPr>
             <w:rStyle w:val="ae"/>
@@ -2301,201 +2722,7 @@
             <w:szCs w:val="28"/>
             <w:lang w:bidi="hi-IN"/>
           </w:rPr>
-          <w:t>3 Тест-кейсы</w:t>
-        </w:r>
-        <w:r>
-          <w:rPr>
-            <w:rFonts w:ascii="Times New Roman" w:hAnsi="Times New Roman"/>
-            <w:noProof/>
-            <w:webHidden/>
-            <w:sz w:val="28"/>
-            <w:szCs w:val="28"/>
-          </w:rPr>
-          <w:tab/>
-        </w:r>
-        <w:r>
-          <w:rPr>
-            <w:rFonts w:ascii="Times New Roman" w:hAnsi="Times New Roman"/>
-            <w:noProof/>
-            <w:webHidden/>
-            <w:sz w:val="28"/>
-            <w:szCs w:val="28"/>
-          </w:rPr>
-          <w:fldChar w:fldCharType="begin"/>
-        </w:r>
-        <w:r>
-          <w:rPr>
-            <w:rFonts w:ascii="Times New Roman" w:hAnsi="Times New Roman"/>
-            <w:noProof/>
-            <w:webHidden/>
-            <w:sz w:val="28"/>
-            <w:szCs w:val="28"/>
-          </w:rPr>
-          <w:instrText xml:space="preserve"> PAGEREF _Toc194194192 \h </w:instrText>
-        </w:r>
-        <w:r>
-          <w:rPr>
-            <w:rFonts w:ascii="Times New Roman" w:hAnsi="Times New Roman"/>
-            <w:noProof/>
-            <w:webHidden/>
-            <w:sz w:val="28"/>
-            <w:szCs w:val="28"/>
-          </w:rPr>
-        </w:r>
-        <w:r>
-          <w:rPr>
-            <w:rFonts w:ascii="Times New Roman" w:hAnsi="Times New Roman"/>
-            <w:noProof/>
-            <w:webHidden/>
-            <w:sz w:val="28"/>
-            <w:szCs w:val="28"/>
-          </w:rPr>
-          <w:fldChar w:fldCharType="separate"/>
-        </w:r>
-        <w:r>
-          <w:rPr>
-            <w:rFonts w:ascii="Times New Roman" w:hAnsi="Times New Roman"/>
-            <w:noProof/>
-            <w:webHidden/>
-            <w:sz w:val="28"/>
-            <w:szCs w:val="28"/>
-          </w:rPr>
-          <w:t>8</w:t>
-        </w:r>
-        <w:r>
-          <w:rPr>
-            <w:rFonts w:ascii="Times New Roman" w:hAnsi="Times New Roman"/>
-            <w:noProof/>
-            <w:webHidden/>
-            <w:sz w:val="28"/>
-            <w:szCs w:val="28"/>
-          </w:rPr>
-          <w:fldChar w:fldCharType="end"/>
-        </w:r>
-      </w:hyperlink>
-    </w:p>
-    <w:p>
-      <w:pPr>
-        <w:pStyle w:val="21"/>
-        <w:tabs>
-          <w:tab w:val="right" w:leader="dot" w:pos="9345"/>
-        </w:tabs>
-        <w:spacing w:line="360" w:lineRule="auto"/>
-        <w:rPr>
-          <w:rFonts w:ascii="Times New Roman" w:hAnsi="Times New Roman"/>
-          <w:noProof/>
-          <w:sz w:val="28"/>
-          <w:szCs w:val="28"/>
-        </w:rPr>
-      </w:pPr>
-      <w:hyperlink w:anchor="_Toc194194193" w:history="1">
-        <w:r>
-          <w:rPr>
-            <w:rStyle w:val="ae"/>
-            <w:rFonts w:ascii="Times New Roman" w:hAnsi="Times New Roman"/>
-            <w:noProof/>
-            <w:sz w:val="28"/>
-            <w:szCs w:val="28"/>
-            <w:lang w:bidi="hi-IN"/>
-          </w:rPr>
-          <w:t>3.1 Авторизация и регистрация</w:t>
-        </w:r>
-        <w:r>
-          <w:rPr>
-            <w:rFonts w:ascii="Times New Roman" w:hAnsi="Times New Roman"/>
-            <w:noProof/>
-            <w:webHidden/>
-            <w:sz w:val="28"/>
-            <w:szCs w:val="28"/>
-          </w:rPr>
-          <w:tab/>
-        </w:r>
-        <w:r>
-          <w:rPr>
-            <w:rFonts w:ascii="Times New Roman" w:hAnsi="Times New Roman"/>
-            <w:noProof/>
-            <w:webHidden/>
-            <w:sz w:val="28"/>
-            <w:szCs w:val="28"/>
-          </w:rPr>
-          <w:fldChar w:fldCharType="begin"/>
-        </w:r>
-        <w:r>
-          <w:rPr>
-            <w:rFonts w:ascii="Times New Roman" w:hAnsi="Times New Roman"/>
-            <w:noProof/>
-            <w:webHidden/>
-            <w:sz w:val="28"/>
-            <w:szCs w:val="28"/>
-          </w:rPr>
-          <w:instrText xml:space="preserve"> PAGEREF _Toc194194193 \h </w:instrText>
-        </w:r>
-        <w:r>
-          <w:rPr>
-            <w:rFonts w:ascii="Times New Roman" w:hAnsi="Times New Roman"/>
-            <w:noProof/>
-            <w:webHidden/>
-            <w:sz w:val="28"/>
-            <w:szCs w:val="28"/>
-          </w:rPr>
-        </w:r>
-        <w:r>
-          <w:rPr>
-            <w:rFonts w:ascii="Times New Roman" w:hAnsi="Times New Roman"/>
-            <w:noProof/>
-            <w:webHidden/>
-            <w:sz w:val="28"/>
-            <w:szCs w:val="28"/>
-          </w:rPr>
-          <w:fldChar w:fldCharType="separate"/>
-        </w:r>
-        <w:r>
-          <w:rPr>
-            <w:rFonts w:ascii="Times New Roman" w:hAnsi="Times New Roman"/>
-            <w:noProof/>
-            <w:webHidden/>
-            <w:sz w:val="28"/>
-            <w:szCs w:val="28"/>
-          </w:rPr>
-          <w:t>8</w:t>
-        </w:r>
-        <w:r>
-          <w:rPr>
-            <w:rFonts w:ascii="Times New Roman" w:hAnsi="Times New Roman"/>
-            <w:noProof/>
-            <w:webHidden/>
-            <w:sz w:val="28"/>
-            <w:szCs w:val="28"/>
-          </w:rPr>
-          <w:fldChar w:fldCharType="end"/>
-        </w:r>
-      </w:hyperlink>
-    </w:p>
-    <w:p>
-      <w:pPr>
-        <w:pStyle w:val="21"/>
-        <w:tabs>
-          <w:tab w:val="right" w:leader="dot" w:pos="9345"/>
-        </w:tabs>
-        <w:spacing w:line="360" w:lineRule="auto"/>
-        <w:rPr>
-          <w:rFonts w:ascii="Times New Roman" w:hAnsi="Times New Roman"/>
-          <w:noProof/>
-          <w:sz w:val="28"/>
-          <w:szCs w:val="28"/>
-        </w:rPr>
-      </w:pPr>
-      <w:hyperlink w:anchor="_Toc194194194" w:history="1">
-        <w:r>
-          <w:rPr>
-            <w:rStyle w:val="ae"/>
-            <w:rFonts w:ascii="Times New Roman" w:hAnsi="Times New Roman"/>
-            <w:noProof/>
-            <w:sz w:val="28"/>
-            <w:szCs w:val="28"/>
-            <w:lang w:bidi="hi-IN"/>
-          </w:rPr>
-          <w:t>3.2</w:t>
+          <w:t>4</w:t>
         </w:r>
         <w:r>
           <w:rPr>
@@ -2506,7 +2733,7 @@
             <w:szCs w:val="28"/>
             <w:lang w:bidi="hi-IN"/>
           </w:rPr>
-          <w:t xml:space="preserve"> Работа с объявлениями</w:t>
+          <w:t xml:space="preserve"> Инструменты тестирования</w:t>
         </w:r>
         <w:r>
           <w:rPr>
@@ -2536,223 +2763,7 @@
             <w:sz w:val="28"/>
             <w:szCs w:val="28"/>
           </w:rPr>
-          <w:instrText xml:space="preserve"> PAGEREF _Toc194194194 \h </w:instrText>
-        </w:r>
-        <w:r>
-          <w:rPr>
-            <w:rFonts w:ascii="Times New Roman" w:hAnsi="Times New Roman"/>
-            <w:noProof/>
-            <w:webHidden/>
-            <w:sz w:val="28"/>
-            <w:szCs w:val="28"/>
-          </w:rPr>
-        </w:r>
-        <w:r>
-          <w:rPr>
-            <w:rFonts w:ascii="Times New Roman" w:hAnsi="Times New Roman"/>
-            <w:noProof/>
-            <w:webHidden/>
-            <w:sz w:val="28"/>
-            <w:szCs w:val="28"/>
-          </w:rPr>
-          <w:fldChar w:fldCharType="separate"/>
-        </w:r>
-        <w:r>
-          <w:rPr>
-            <w:rFonts w:ascii="Times New Roman" w:hAnsi="Times New Roman"/>
-            <w:noProof/>
-            <w:webHidden/>
-            <w:sz w:val="28"/>
-            <w:szCs w:val="28"/>
-          </w:rPr>
-          <w:t>8</w:t>
-        </w:r>
-        <w:r>
-          <w:rPr>
-            <w:rFonts w:ascii="Times New Roman" w:hAnsi="Times New Roman"/>
-            <w:noProof/>
-            <w:webHidden/>
-            <w:sz w:val="28"/>
-            <w:szCs w:val="28"/>
-          </w:rPr>
-          <w:fldChar w:fldCharType="end"/>
-        </w:r>
-      </w:hyperlink>
-    </w:p>
-    <w:p>
-      <w:pPr>
-        <w:pStyle w:val="21"/>
-        <w:tabs>
-          <w:tab w:val="right" w:leader="dot" w:pos="9345"/>
-        </w:tabs>
-        <w:spacing w:line="360" w:lineRule="auto"/>
-        <w:rPr>
-          <w:rFonts w:ascii="Times New Roman" w:hAnsi="Times New Roman"/>
-          <w:noProof/>
-          <w:sz w:val="28"/>
-          <w:szCs w:val="28"/>
-        </w:rPr>
-      </w:pPr>
-      <w:hyperlink w:anchor="_Toc194194195" w:history="1">
-        <w:r>
-          <w:rPr>
-            <w:rStyle w:val="ae"/>
-            <w:rFonts w:ascii="Times New Roman" w:hAnsi="Times New Roman"/>
-            <w:noProof/>
-            <w:sz w:val="28"/>
-            <w:szCs w:val="28"/>
-            <w:lang w:bidi="hi-IN"/>
-          </w:rPr>
-          <w:t>3.3</w:t>
-        </w:r>
-        <w:r>
-          <w:rPr>
-            <w:rStyle w:val="ae"/>
-            <w:rFonts w:ascii="Times New Roman" w:eastAsia="Times New Roman" w:hAnsi="Times New Roman"/>
-            <w:noProof/>
-            <w:sz w:val="28"/>
-            <w:szCs w:val="28"/>
-            <w:lang w:bidi="hi-IN"/>
-          </w:rPr>
-          <w:t xml:space="preserve"> Бронирование жилья</w:t>
-        </w:r>
-        <w:r>
-          <w:rPr>
-            <w:rFonts w:ascii="Times New Roman" w:hAnsi="Times New Roman"/>
-            <w:noProof/>
-            <w:webHidden/>
-            <w:sz w:val="28"/>
-            <w:szCs w:val="28"/>
-          </w:rPr>
-          <w:tab/>
-        </w:r>
-        <w:r>
-          <w:rPr>
-            <w:rFonts w:ascii="Times New Roman" w:hAnsi="Times New Roman"/>
-            <w:noProof/>
-            <w:webHidden/>
-            <w:sz w:val="28"/>
-            <w:szCs w:val="28"/>
-          </w:rPr>
-          <w:fldChar w:fldCharType="begin"/>
-        </w:r>
-        <w:r>
-          <w:rPr>
-            <w:rFonts w:ascii="Times New Roman" w:hAnsi="Times New Roman"/>
-            <w:noProof/>
-            <w:webHidden/>
-            <w:sz w:val="28"/>
-            <w:szCs w:val="28"/>
-          </w:rPr>
-          <w:instrText xml:space="preserve"> PAGEREF _Toc194194195 \h </w:instrText>
-        </w:r>
-        <w:r>
-          <w:rPr>
-            <w:rFonts w:ascii="Times New Roman" w:hAnsi="Times New Roman"/>
-            <w:noProof/>
-            <w:webHidden/>
-            <w:sz w:val="28"/>
-            <w:szCs w:val="28"/>
-          </w:rPr>
-        </w:r>
-        <w:r>
-          <w:rPr>
-            <w:rFonts w:ascii="Times New Roman" w:hAnsi="Times New Roman"/>
-            <w:noProof/>
-            <w:webHidden/>
-            <w:sz w:val="28"/>
-            <w:szCs w:val="28"/>
-          </w:rPr>
-          <w:fldChar w:fldCharType="separate"/>
-        </w:r>
-        <w:r>
-          <w:rPr>
-            <w:rFonts w:ascii="Times New Roman" w:hAnsi="Times New Roman"/>
-            <w:noProof/>
-            <w:webHidden/>
-            <w:sz w:val="28"/>
-            <w:szCs w:val="28"/>
-          </w:rPr>
-          <w:t>8</w:t>
-        </w:r>
-        <w:r>
-          <w:rPr>
-            <w:rFonts w:ascii="Times New Roman" w:hAnsi="Times New Roman"/>
-            <w:noProof/>
-            <w:webHidden/>
-            <w:sz w:val="28"/>
-            <w:szCs w:val="28"/>
-          </w:rPr>
-          <w:fldChar w:fldCharType="end"/>
-        </w:r>
-      </w:hyperlink>
-    </w:p>
-    <w:p>
-      <w:pPr>
-        <w:pStyle w:val="21"/>
-        <w:tabs>
-          <w:tab w:val="right" w:leader="dot" w:pos="9345"/>
-        </w:tabs>
-        <w:spacing w:line="360" w:lineRule="auto"/>
-        <w:rPr>
-          <w:rFonts w:ascii="Times New Roman" w:hAnsi="Times New Roman"/>
-          <w:noProof/>
-          <w:sz w:val="28"/>
-          <w:szCs w:val="28"/>
-        </w:rPr>
-      </w:pPr>
-      <w:hyperlink w:anchor="_Toc194194196" w:history="1">
-        <w:r>
-          <w:rPr>
-            <w:rStyle w:val="ae"/>
-            <w:rFonts w:ascii="Times New Roman" w:hAnsi="Times New Roman"/>
-            <w:noProof/>
-            <w:sz w:val="28"/>
-            <w:szCs w:val="28"/>
-            <w:lang w:bidi="hi-IN"/>
-          </w:rPr>
-          <w:t>3.4</w:t>
-        </w:r>
-        <w:r>
-          <w:rPr>
-            <w:rStyle w:val="ae"/>
-            <w:rFonts w:ascii="Times New Roman" w:eastAsia="Times New Roman" w:hAnsi="Times New Roman"/>
-            <w:noProof/>
-            <w:sz w:val="28"/>
-            <w:szCs w:val="28"/>
-            <w:lang w:bidi="hi-IN"/>
-          </w:rPr>
-          <w:t xml:space="preserve"> Административная панель</w:t>
-        </w:r>
-        <w:r>
-          <w:rPr>
-            <w:rFonts w:ascii="Times New Roman" w:hAnsi="Times New Roman"/>
-            <w:noProof/>
-            <w:webHidden/>
-            <w:sz w:val="28"/>
-            <w:szCs w:val="28"/>
-          </w:rPr>
-          <w:tab/>
-        </w:r>
-        <w:r>
-          <w:rPr>
-            <w:rFonts w:ascii="Times New Roman" w:hAnsi="Times New Roman"/>
-            <w:noProof/>
-            <w:webHidden/>
-            <w:sz w:val="28"/>
-            <w:szCs w:val="28"/>
-          </w:rPr>
-          <w:fldChar w:fldCharType="begin"/>
-        </w:r>
-        <w:r>
-          <w:rPr>
-            <w:rFonts w:ascii="Times New Roman" w:hAnsi="Times New Roman"/>
-            <w:noProof/>
-            <w:webHidden/>
-            <w:sz w:val="28"/>
-            <w:szCs w:val="28"/>
-          </w:rPr>
-          <w:instrText xml:space="preserve"> PAGEREF _Toc194194196 \h </w:instrText>
+          <w:instrText xml:space="preserve"> PAGEREF _Toc194252412 \h </w:instrText>
         </w:r>
         <w:r>
           <w:rPr>
@@ -2809,7 +2820,7 @@
           <w:szCs w:val="28"/>
         </w:rPr>
       </w:pPr>
-      <w:hyperlink w:anchor="_Toc194194197" w:history="1">
+      <w:hyperlink w:anchor="_Toc194252413" w:history="1">
         <w:r>
           <w:rPr>
             <w:rStyle w:val="ae"/>
@@ -2819,18 +2830,7 @@
             <w:szCs w:val="28"/>
             <w:lang w:bidi="hi-IN"/>
           </w:rPr>
-          <w:t>4</w:t>
-        </w:r>
-        <w:r>
-          <w:rPr>
-            <w:rStyle w:val="ae"/>
-            <w:rFonts w:ascii="Times New Roman" w:eastAsia="Times New Roman" w:hAnsi="Times New Roman"/>
-            <w:noProof/>
-            <w:sz w:val="28"/>
-            <w:szCs w:val="28"/>
-            <w:lang w:bidi="hi-IN"/>
-          </w:rPr>
-          <w:t xml:space="preserve"> Инструменты тестирования</w:t>
+          <w:t>5 Критерии успешного завершения</w:t>
         </w:r>
         <w:r>
           <w:rPr>
@@ -2860,7 +2860,7 @@
             <w:sz w:val="28"/>
             <w:szCs w:val="28"/>
           </w:rPr>
-          <w:instrText xml:space="preserve"> PAGEREF _Toc194194197 \h </w:instrText>
+          <w:instrText xml:space="preserve"> PAGEREF _Toc194252413 \h </w:instrText>
         </w:r>
         <w:r>
           <w:rPr>
@@ -2917,7 +2917,7 @@
           <w:szCs w:val="28"/>
         </w:rPr>
       </w:pPr>
-      <w:hyperlink w:anchor="_Toc194194198" w:history="1">
+      <w:hyperlink w:anchor="_Toc194252414" w:history="1">
         <w:r>
           <w:rPr>
             <w:rStyle w:val="ae"/>
@@ -2927,7 +2927,7 @@
             <w:szCs w:val="28"/>
             <w:lang w:bidi="hi-IN"/>
           </w:rPr>
-          <w:t>5 Критерии успешного завершения</w:t>
+          <w:t>6 Отчет о тестировании</w:t>
         </w:r>
         <w:r>
           <w:rPr>
@@ -2957,7 +2957,7 @@
             <w:sz w:val="28"/>
             <w:szCs w:val="28"/>
           </w:rPr>
-          <w:instrText xml:space="preserve"> PAGEREF _Toc194194198 \h </w:instrText>
+          <w:instrText xml:space="preserve"> PAGEREF _Toc194252414 \h </w:instrText>
         </w:r>
         <w:r>
           <w:rPr>
@@ -3014,7 +3014,7 @@
           <w:szCs w:val="28"/>
         </w:rPr>
       </w:pPr>
-      <w:hyperlink w:anchor="_Toc194194199" w:history="1">
+      <w:hyperlink w:anchor="_Toc194252415" w:history="1">
         <w:r>
           <w:rPr>
             <w:rStyle w:val="ae"/>
@@ -3024,7 +3024,7 @@
             <w:szCs w:val="28"/>
             <w:lang w:bidi="hi-IN"/>
           </w:rPr>
-          <w:t>6 Отчет о тестировании</w:t>
+          <w:t>7 График тестирования</w:t>
         </w:r>
         <w:r>
           <w:rPr>
@@ -3054,7 +3054,7 @@
             <w:sz w:val="28"/>
             <w:szCs w:val="28"/>
           </w:rPr>
-          <w:instrText xml:space="preserve"> PAGEREF _Toc194194199 \h </w:instrText>
+          <w:instrText xml:space="preserve"> PAGEREF _Toc194252415 \h </w:instrText>
         </w:r>
         <w:r>
           <w:rPr>
@@ -3099,152 +3099,32 @@
     </w:p>
     <w:p>
       <w:pPr>
-        <w:pStyle w:val="11"/>
-        <w:tabs>
-          <w:tab w:val="right" w:leader="dot" w:pos="9345"/>
-        </w:tabs>
-        <w:spacing w:line="360" w:lineRule="auto"/>
-        <w:rPr>
-          <w:rFonts w:ascii="Times New Roman" w:hAnsi="Times New Roman"/>
-          <w:noProof/>
-          <w:sz w:val="28"/>
+        <w:pStyle w:val="a4"/>
+      </w:pPr>
+      <w:r>
+        <w:rPr>
           <w:szCs w:val="28"/>
         </w:rPr>
-      </w:pPr>
-      <w:hyperlink w:anchor="_Toc194194200" w:history="1">
-        <w:r>
-          <w:rPr>
-            <w:rStyle w:val="ae"/>
-            <w:rFonts w:ascii="Times New Roman" w:hAnsi="Times New Roman"/>
-            <w:noProof/>
-            <w:sz w:val="28"/>
-            <w:szCs w:val="28"/>
-            <w:lang w:bidi="hi-IN"/>
-          </w:rPr>
-          <w:t>7 График тестирования</w:t>
-        </w:r>
-        <w:r>
-          <w:rPr>
-            <w:rFonts w:ascii="Times New Roman" w:hAnsi="Times New Roman"/>
-            <w:noProof/>
-            <w:webHidden/>
-            <w:sz w:val="28"/>
-            <w:szCs w:val="28"/>
-          </w:rPr>
-          <w:tab/>
-        </w:r>
-        <w:r>
-          <w:rPr>
-            <w:rFonts w:ascii="Times New Roman" w:hAnsi="Times New Roman"/>
-            <w:noProof/>
-            <w:webHidden/>
-            <w:sz w:val="28"/>
-            <w:szCs w:val="28"/>
-          </w:rPr>
-          <w:fldChar w:fldCharType="begin"/>
-        </w:r>
-        <w:r>
-          <w:rPr>
-            <w:rFonts w:ascii="Times New Roman" w:hAnsi="Times New Roman"/>
-            <w:noProof/>
-            <w:webHidden/>
-            <w:sz w:val="28"/>
-            <w:szCs w:val="28"/>
-          </w:rPr>
-          <w:instrText xml:space="preserve"> PAGEREF _Toc194194200 \h </w:instrText>
-        </w:r>
-        <w:r>
-          <w:rPr>
-            <w:rFonts w:ascii="Times New Roman" w:hAnsi="Times New Roman"/>
-            <w:noProof/>
-            <w:webHidden/>
-            <w:sz w:val="28"/>
-            <w:szCs w:val="28"/>
-          </w:rPr>
-        </w:r>
-        <w:r>
-          <w:rPr>
-            <w:rFonts w:ascii="Times New Roman" w:hAnsi="Times New Roman"/>
-            <w:noProof/>
-            <w:webHidden/>
-            <w:sz w:val="28"/>
-            <w:szCs w:val="28"/>
-          </w:rPr>
-          <w:fldChar w:fldCharType="separate"/>
-        </w:r>
-        <w:r>
-          <w:rPr>
-            <w:rFonts w:ascii="Times New Roman" w:hAnsi="Times New Roman"/>
-            <w:noProof/>
-            <w:webHidden/>
-            <w:sz w:val="28"/>
-            <w:szCs w:val="28"/>
-          </w:rPr>
-          <w:t>12</w:t>
-        </w:r>
-        <w:r>
-          <w:rPr>
-            <w:rFonts w:ascii="Times New Roman" w:hAnsi="Times New Roman"/>
-            <w:noProof/>
-            <w:webHidden/>
-            <w:sz w:val="28"/>
-            <w:szCs w:val="28"/>
-          </w:rPr>
-          <w:fldChar w:fldCharType="end"/>
-        </w:r>
-      </w:hyperlink>
-    </w:p>
-    <w:p>
-      <w:pPr>
-        <w:pStyle w:val="11"/>
-        <w:tabs>
-          <w:tab w:val="right" w:leader="dot" w:pos="9345"/>
-        </w:tabs>
-        <w:spacing w:line="360" w:lineRule="auto"/>
-        <w:jc w:val="both"/>
-        <w:rPr>
-          <w:rFonts w:ascii="Times New Roman" w:hAnsi="Times New Roman"/>
-          <w:sz w:val="28"/>
-          <w:szCs w:val="28"/>
-        </w:rPr>
-      </w:pPr>
-      <w:r>
-        <w:rPr>
-          <w:rFonts w:ascii="Times New Roman" w:hAnsi="Times New Roman"/>
-          <w:sz w:val="28"/>
-          <w:szCs w:val="28"/>
-        </w:rPr>
+        <w:lastRenderedPageBreak/>
         <w:fldChar w:fldCharType="end"/>
       </w:r>
-      <w:r>
-        <w:rPr>
-          <w:rFonts w:ascii="Times New Roman" w:hAnsi="Times New Roman"/>
-          <w:sz w:val="28"/>
-          <w:szCs w:val="28"/>
-        </w:rPr>
-        <w:br w:type="page"/>
-      </w:r>
-    </w:p>
-    <w:p>
-      <w:pPr>
-        <w:pStyle w:val="a4"/>
-      </w:pPr>
-      <w:bookmarkStart w:id="7" w:name="_Toc194194177"/>
-      <w:r>
-        <w:lastRenderedPageBreak/>
+      <w:bookmarkStart w:id="8" w:name="_Toc194252392"/>
+      <w:r>
         <w:t>Введение</w:t>
       </w:r>
-      <w:bookmarkEnd w:id="7"/>
+      <w:bookmarkStart w:id="9" w:name="_GoBack"/>
+      <w:bookmarkEnd w:id="8"/>
+      <w:bookmarkEnd w:id="9"/>
     </w:p>
     <w:p>
       <w:pPr>
         <w:pStyle w:val="a5"/>
       </w:pPr>
-      <w:bookmarkStart w:id="8" w:name="_Toc194194178"/>
+      <w:bookmarkStart w:id="10" w:name="_Toc194252393"/>
       <w:r>
         <w:t>Цель тестирования</w:t>
       </w:r>
-      <w:bookmarkEnd w:id="8"/>
+      <w:bookmarkEnd w:id="10"/>
     </w:p>
     <w:p>
       <w:pPr>
@@ -3262,13 +3142,8 @@
         </w:rPr>
         <w:t>A</w:t>
       </w:r>
-      <w:proofErr w:type="spellStart"/>
-      <w:r>
-        <w:t>ndroid</w:t>
-      </w:r>
-      <w:proofErr w:type="spellEnd"/>
-      <w:r>
-        <w:t xml:space="preserve">, проверка соответствия требованиям ТЗ, выявление дефектов и обеспечение стабильной работы </w:t>
+      <w:r>
+        <w:t xml:space="preserve">ndroid, проверка соответствия требованиям ТЗ, выявление дефектов и обеспечение стабильной работы </w:t>
       </w:r>
       <w:r>
         <w:t>системы</w:t>
@@ -3281,11 +3156,11 @@
       <w:pPr>
         <w:pStyle w:val="a5"/>
       </w:pPr>
-      <w:bookmarkStart w:id="9" w:name="_Toc194194179"/>
+      <w:bookmarkStart w:id="11" w:name="_Toc194252394"/>
       <w:r>
         <w:t>Объект тестирования</w:t>
       </w:r>
-      <w:bookmarkEnd w:id="9"/>
+      <w:bookmarkEnd w:id="11"/>
     </w:p>
     <w:p>
       <w:pPr>
@@ -3365,11 +3240,11 @@
       <w:pPr>
         <w:pStyle w:val="a5"/>
       </w:pPr>
-      <w:bookmarkStart w:id="10" w:name="_Toc194194180"/>
+      <w:bookmarkStart w:id="12" w:name="_Toc194252395"/>
       <w:r>
         <w:t>Типы тестирования</w:t>
       </w:r>
-      <w:bookmarkEnd w:id="10"/>
+      <w:bookmarkEnd w:id="12"/>
     </w:p>
     <w:p>
       <w:pPr>
@@ -3406,22 +3281,22 @@
       <w:pPr>
         <w:pStyle w:val="a4"/>
       </w:pPr>
-      <w:bookmarkStart w:id="11" w:name="_Toc194194181"/>
+      <w:bookmarkStart w:id="13" w:name="_Toc194252396"/>
       <w:r>
         <w:lastRenderedPageBreak/>
         <w:t>Этапы тестирования</w:t>
       </w:r>
-      <w:bookmarkEnd w:id="11"/>
+      <w:bookmarkEnd w:id="13"/>
     </w:p>
     <w:p>
       <w:pPr>
         <w:pStyle w:val="a5"/>
       </w:pPr>
-      <w:bookmarkStart w:id="12" w:name="_Toc194194182"/>
+      <w:bookmarkStart w:id="14" w:name="_Toc194252397"/>
       <w:r>
         <w:t>Подготовительный этап</w:t>
       </w:r>
-      <w:bookmarkEnd w:id="12"/>
+      <w:bookmarkEnd w:id="14"/>
     </w:p>
     <w:p>
       <w:pPr>
@@ -3444,30 +3319,44 @@
         <w:pStyle w:val="a"/>
       </w:pPr>
       <w:r>
-        <w:t xml:space="preserve">подготовка тестового окружения: устройства </w:t>
-      </w:r>
-      <w:proofErr w:type="spellStart"/>
-      <w:r>
-        <w:t>Android</w:t>
-      </w:r>
-      <w:proofErr w:type="spellEnd"/>
-      <w:r>
-        <w:t xml:space="preserve"> (версии 13-15), эмуляторы </w:t>
-      </w:r>
-      <w:proofErr w:type="spellStart"/>
-      <w:r>
-        <w:t>Android</w:t>
-      </w:r>
-      <w:proofErr w:type="spellEnd"/>
-      <w:r>
-        <w:t xml:space="preserve"> </w:t>
-      </w:r>
-      <w:proofErr w:type="spellStart"/>
-      <w:r>
-        <w:t>Studio</w:t>
-      </w:r>
-      <w:proofErr w:type="spellEnd"/>
-      <w:r>
+        <w:t>подготовка тестового окружения: устройства Android (версии 13-15), эмуляторы Android Studio;</w:t>
+      </w:r>
+    </w:p>
+    <w:p>
+      <w:pPr>
+        <w:pStyle w:val="a"/>
+      </w:pPr>
+      <w:r>
+        <w:t>настройка инструментов: Postman для API-тестов, Google Таблицы для тест-кейсов, Trello для баг-трекинга</w:t>
+      </w:r>
+      <w:r>
+        <w:t>.</w:t>
+      </w:r>
+    </w:p>
+    <w:p>
+      <w:pPr>
+        <w:pStyle w:val="a5"/>
+      </w:pPr>
+      <w:bookmarkStart w:id="15" w:name="_Toc194252398"/>
+      <w:r>
+        <w:t>Функциональное тестирование</w:t>
+      </w:r>
+      <w:bookmarkEnd w:id="15"/>
+    </w:p>
+    <w:p>
+      <w:pPr>
+        <w:pStyle w:val="a"/>
+      </w:pPr>
+      <w:r>
+        <w:t>т</w:t>
+      </w:r>
+      <w:r>
+        <w:t>естирование авторизации и регистрации</w:t>
+      </w:r>
+      <w:r>
+        <w:rPr>
+          <w:lang w:val="en-US"/>
+        </w:rPr>
         <w:t>;</w:t>
       </w:r>
     </w:p>
@@ -3476,31 +3365,81 @@
         <w:pStyle w:val="a"/>
       </w:pPr>
       <w:r>
-        <w:t xml:space="preserve">настройка инструментов: </w:t>
-      </w:r>
-      <w:proofErr w:type="spellStart"/>
-      <w:r>
-        <w:t>Postman</w:t>
-      </w:r>
-      <w:proofErr w:type="spellEnd"/>
-      <w:r>
-        <w:t xml:space="preserve"> для API-тестов, </w:t>
-      </w:r>
-      <w:proofErr w:type="spellStart"/>
-      <w:r>
-        <w:t>Google</w:t>
-      </w:r>
-      <w:proofErr w:type="spellEnd"/>
-      <w:r>
-        <w:t xml:space="preserve"> Таблицы для тест-кейсов, </w:t>
-      </w:r>
-      <w:proofErr w:type="spellStart"/>
-      <w:r>
-        <w:t>Trello</w:t>
-      </w:r>
-      <w:proofErr w:type="spellEnd"/>
-      <w:r>
-        <w:t xml:space="preserve"> для баг-трекинга</w:t>
+        <w:t>т</w:t>
+      </w:r>
+      <w:r>
+        <w:t>естирование работы с профилем пользователя</w:t>
+      </w:r>
+      <w:r>
+        <w:t>;</w:t>
+      </w:r>
+    </w:p>
+    <w:p>
+      <w:pPr>
+        <w:pStyle w:val="a"/>
+      </w:pPr>
+      <w:r>
+        <w:t>т</w:t>
+      </w:r>
+      <w:r>
+        <w:t xml:space="preserve">естирование просмотра, добавления, редактирования и удаления             </w:t>
+      </w:r>
+      <w:r>
+        <w:t xml:space="preserve">  </w:t>
+      </w:r>
+      <w:r>
+        <w:t>объявлений</w:t>
+      </w:r>
+      <w:r>
+        <w:t>;</w:t>
+      </w:r>
+    </w:p>
+    <w:p>
+      <w:pPr>
+        <w:pStyle w:val="a"/>
+      </w:pPr>
+      <w:r>
+        <w:t>т</w:t>
+      </w:r>
+      <w:r>
+        <w:t>естирование бронирования жилья</w:t>
+      </w:r>
+      <w:r>
+        <w:rPr>
+          <w:lang w:val="en-US"/>
+        </w:rPr>
+        <w:t>;</w:t>
+      </w:r>
+    </w:p>
+    <w:p>
+      <w:pPr>
+        <w:pStyle w:val="a"/>
+      </w:pPr>
+      <w:r>
+        <w:t>т</w:t>
+      </w:r>
+      <w:r>
+        <w:t>естирование работы с избранными объявлениями</w:t>
+      </w:r>
+      <w:r>
+        <w:t>;</w:t>
+      </w:r>
+    </w:p>
+    <w:p>
+      <w:pPr>
+        <w:pStyle w:val="a"/>
+      </w:pPr>
+      <w:r>
+        <w:t>т</w:t>
+      </w:r>
+      <w:r>
+        <w:t>естирование административной</w:t>
+      </w:r>
+      <w:r>
+        <w:t xml:space="preserve"> панели (модерация объявлений,</w:t>
+      </w:r>
+      <w:r>
+        <w:t xml:space="preserve"> управление пользователями, бронированиями)</w:t>
       </w:r>
       <w:r>
         <w:t>.</w:t>
@@ -3510,21 +3449,18 @@
       <w:pPr>
         <w:pStyle w:val="a5"/>
       </w:pPr>
-      <w:bookmarkStart w:id="13" w:name="_Toc194194183"/>
-      <w:r>
-        <w:t>Функциональное тестирование</w:t>
-      </w:r>
-      <w:bookmarkEnd w:id="13"/>
+      <w:bookmarkStart w:id="16" w:name="_Toc194252399"/>
+      <w:r>
+        <w:t>Интеграционное тестирование</w:t>
+      </w:r>
+      <w:bookmarkEnd w:id="16"/>
     </w:p>
     <w:p>
       <w:pPr>
         <w:pStyle w:val="a"/>
       </w:pPr>
       <w:r>
-        <w:t>т</w:t>
-      </w:r>
-      <w:r>
-        <w:t>естирование авторизации и регистрации</w:t>
+        <w:t>проверка взаимодействия клиент-сервер</w:t>
       </w:r>
       <w:r>
         <w:rPr>
@@ -3538,13 +3474,22 @@
         <w:pStyle w:val="a"/>
       </w:pPr>
       <w:r>
-        <w:t>т</w:t>
-      </w:r>
-      <w:r>
-        <w:t>естирование работы с профилем пользователя</w:t>
-      </w:r>
-      <w:r>
-        <w:t>;</w:t>
+        <w:t xml:space="preserve">тестирование </w:t>
+      </w:r>
+      <w:r>
+        <w:rPr>
+          <w:lang w:val="en-US"/>
+        </w:rPr>
+        <w:t xml:space="preserve">API </w:t>
+      </w:r>
+      <w:r>
+        <w:t xml:space="preserve">через </w:t>
+      </w:r>
+      <w:r>
+        <w:rPr>
+          <w:lang w:val="en-US"/>
+        </w:rPr>
+        <w:t>Postman;</w:t>
       </w:r>
     </w:p>
     <w:p>
@@ -3552,67 +3497,7 @@
         <w:pStyle w:val="a"/>
       </w:pPr>
       <w:r>
-        <w:t>т</w:t>
-      </w:r>
-      <w:r>
-        <w:t xml:space="preserve">естирование просмотра, добавления, редактирования и удаления             </w:t>
-      </w:r>
-      <w:r>
-        <w:t xml:space="preserve">  </w:t>
-      </w:r>
-      <w:r>
-        <w:t>объявлений</w:t>
-      </w:r>
-      <w:r>
-        <w:t>;</w:t>
-      </w:r>
-    </w:p>
-    <w:p>
-      <w:pPr>
-        <w:pStyle w:val="a"/>
-      </w:pPr>
-      <w:r>
-        <w:t>т</w:t>
-      </w:r>
-      <w:r>
-        <w:t>естирование бронирования жилья</w:t>
-      </w:r>
-      <w:r>
-        <w:rPr>
-          <w:lang w:val="en-US"/>
-        </w:rPr>
-        <w:t>;</w:t>
-      </w:r>
-    </w:p>
-    <w:p>
-      <w:pPr>
-        <w:pStyle w:val="a"/>
-      </w:pPr>
-      <w:r>
-        <w:t>т</w:t>
-      </w:r>
-      <w:r>
-        <w:t>естирование работы с избранными объявлениями</w:t>
-      </w:r>
-      <w:r>
-        <w:t>;</w:t>
-      </w:r>
-    </w:p>
-    <w:p>
-      <w:pPr>
-        <w:pStyle w:val="a"/>
-      </w:pPr>
-      <w:r>
-        <w:t>т</w:t>
-      </w:r>
-      <w:r>
-        <w:t>естирование административной</w:t>
-      </w:r>
-      <w:r>
-        <w:t xml:space="preserve"> панели (модерация объявлений,</w:t>
-      </w:r>
-      <w:r>
-        <w:t xml:space="preserve"> управление пользователями, бронированиями)</w:t>
+        <w:t>проверка корректности передачи данных между приложением и сервером</w:t>
       </w:r>
       <w:r>
         <w:t>.</w:t>
@@ -3622,69 +3507,11 @@
       <w:pPr>
         <w:pStyle w:val="a5"/>
       </w:pPr>
-      <w:bookmarkStart w:id="14" w:name="_Toc194194184"/>
-      <w:r>
-        <w:t>Интеграционное тестирование</w:t>
-      </w:r>
-      <w:bookmarkEnd w:id="14"/>
-    </w:p>
-    <w:p>
-      <w:pPr>
-        <w:pStyle w:val="a"/>
-      </w:pPr>
-      <w:r>
-        <w:t>проверка взаимодействия клиент-сервер</w:t>
-      </w:r>
-      <w:r>
-        <w:rPr>
-          <w:lang w:val="en-US"/>
-        </w:rPr>
-        <w:t>;</w:t>
-      </w:r>
-    </w:p>
-    <w:p>
-      <w:pPr>
-        <w:pStyle w:val="a"/>
-      </w:pPr>
-      <w:r>
-        <w:t xml:space="preserve">тестирование </w:t>
-      </w:r>
-      <w:r>
-        <w:rPr>
-          <w:lang w:val="en-US"/>
-        </w:rPr>
-        <w:t xml:space="preserve">API </w:t>
-      </w:r>
-      <w:r>
-        <w:t xml:space="preserve">через </w:t>
-      </w:r>
-      <w:r>
-        <w:rPr>
-          <w:lang w:val="en-US"/>
-        </w:rPr>
-        <w:t>Postman;</w:t>
-      </w:r>
-    </w:p>
-    <w:p>
-      <w:pPr>
-        <w:pStyle w:val="a"/>
-      </w:pPr>
-      <w:r>
-        <w:t>проверка корректности передачи данных между приложением и сервером</w:t>
-      </w:r>
-      <w:r>
-        <w:t>.</w:t>
-      </w:r>
-    </w:p>
-    <w:p>
-      <w:pPr>
-        <w:pStyle w:val="a5"/>
-      </w:pPr>
-      <w:bookmarkStart w:id="15" w:name="_Toc194194185"/>
+      <w:bookmarkStart w:id="17" w:name="_Toc194252400"/>
       <w:r>
         <w:t>Системное тестирование</w:t>
       </w:r>
-      <w:bookmarkEnd w:id="15"/>
+      <w:bookmarkEnd w:id="17"/>
     </w:p>
     <w:p>
       <w:pPr>
@@ -3733,11 +3560,11 @@
       <w:pPr>
         <w:pStyle w:val="a5"/>
       </w:pPr>
-      <w:bookmarkStart w:id="16" w:name="_Toc194194186"/>
+      <w:bookmarkStart w:id="18" w:name="_Toc194252401"/>
       <w:r>
         <w:t>Нагрузочное тестирование</w:t>
       </w:r>
-      <w:bookmarkEnd w:id="16"/>
+      <w:bookmarkEnd w:id="18"/>
     </w:p>
     <w:p>
       <w:pPr>
@@ -3768,11 +3595,11 @@
       <w:pPr>
         <w:pStyle w:val="a5"/>
       </w:pPr>
-      <w:bookmarkStart w:id="17" w:name="_Toc194194187"/>
+      <w:bookmarkStart w:id="19" w:name="_Toc194252402"/>
       <w:r>
         <w:t>Тестирование безопасности</w:t>
       </w:r>
-      <w:bookmarkEnd w:id="17"/>
+      <w:bookmarkEnd w:id="19"/>
     </w:p>
     <w:p>
       <w:pPr>
@@ -3796,16 +3623,67 @@
         <w:t>п</w:t>
       </w:r>
       <w:r>
-        <w:t>роверка авторизации (JWT-</w:t>
-      </w:r>
-      <w:proofErr w:type="spellStart"/>
-      <w:r>
-        <w:t>токены</w:t>
-      </w:r>
-      <w:proofErr w:type="spellEnd"/>
+        <w:t>роверка авторизации (JWT-токены)</w:t>
+      </w:r>
+      <w:r>
+        <w:rPr>
+          <w:lang w:val="en-US"/>
+        </w:rPr>
+        <w:t>;</w:t>
+      </w:r>
+    </w:p>
+    <w:p>
+      <w:pPr>
+        <w:pStyle w:val="a"/>
+      </w:pPr>
+      <w:r>
+        <w:t>п</w:t>
+      </w:r>
+      <w:r>
+        <w:t>роверка корректности хранения и передачи конфиденциальных данных</w:t>
+      </w:r>
+      <w:r>
+        <w:t>.</w:t>
+      </w:r>
+    </w:p>
+    <w:p>
+      <w:pPr>
+        <w:pStyle w:val="a5"/>
+      </w:pPr>
+      <w:bookmarkStart w:id="20" w:name="_Toc194252403"/>
+      <w:r>
+        <w:t>Тестирование удобства использования (</w:t>
+      </w:r>
+      <w:r>
+        <w:rPr>
+          <w:lang w:val="en-US"/>
+        </w:rPr>
+        <w:t>UX</w:t>
+      </w:r>
+      <w:r>
+        <w:t>/</w:t>
+      </w:r>
+      <w:r>
+        <w:rPr>
+          <w:lang w:val="en-US"/>
+        </w:rPr>
+        <w:t>UI</w:t>
+      </w:r>
       <w:r>
         <w:t>)</w:t>
       </w:r>
+      <w:bookmarkEnd w:id="20"/>
+    </w:p>
+    <w:p>
+      <w:pPr>
+        <w:pStyle w:val="a"/>
+      </w:pPr>
+      <w:r>
+        <w:t>с</w:t>
+      </w:r>
+      <w:r>
+        <w:t>оответствие макетам Figma</w:t>
+      </w:r>
       <w:r>
         <w:rPr>
           <w:lang w:val="en-US"/>
@@ -3821,9 +3699,46 @@
         <w:t>п</w:t>
       </w:r>
       <w:r>
-        <w:t>роверка корректности хранения и передачи конфиденциальных данных</w:t>
-      </w:r>
-      <w:r>
+        <w:t>роверка навигации по приложению</w:t>
+      </w:r>
+      <w:r>
+        <w:rPr>
+          <w:lang w:val="en-US"/>
+        </w:rPr>
+        <w:t>;</w:t>
+      </w:r>
+    </w:p>
+    <w:p>
+      <w:pPr>
+        <w:pStyle w:val="a"/>
+      </w:pPr>
+      <w:r>
+        <w:t>а</w:t>
+      </w:r>
+      <w:r>
+        <w:t>даптивность интерфейса</w:t>
+      </w:r>
+      <w:r>
+        <w:rPr>
+          <w:lang w:val="en-US"/>
+        </w:rPr>
+        <w:t>;</w:t>
+      </w:r>
+    </w:p>
+    <w:p>
+      <w:pPr>
+        <w:pStyle w:val="a"/>
+      </w:pPr>
+      <w:r>
+        <w:t>ч</w:t>
+      </w:r>
+      <w:r>
+        <w:t>итаемость текста</w:t>
+      </w:r>
+      <w:r>
+        <w:rPr>
+          <w:lang w:val="en-US"/>
+        </w:rPr>
         <w:t>.</w:t>
       </w:r>
     </w:p>
@@ -3831,100 +3746,63 @@
       <w:pPr>
         <w:pStyle w:val="a5"/>
       </w:pPr>
-      <w:bookmarkStart w:id="18" w:name="_Toc194194188"/>
-      <w:r>
-        <w:t>Тестирование удобства использования (</w:t>
+      <w:bookmarkStart w:id="21" w:name="_Toc194252404"/>
+      <w:r>
+        <w:t>Тестирование нефункциональных требований</w:t>
+      </w:r>
+      <w:bookmarkEnd w:id="21"/>
+    </w:p>
+    <w:p>
+      <w:pPr>
+        <w:pStyle w:val="a"/>
+      </w:pPr>
+      <w:r>
+        <w:t xml:space="preserve">тестирование поддержки разными браузерами </w:t>
       </w:r>
       <w:r>
         <w:rPr>
           <w:lang w:val="en-US"/>
         </w:rPr>
-        <w:t>UX</w:t>
-      </w:r>
-      <w:r>
-        <w:t>/</w:t>
+        <w:t>PWA</w:t>
+      </w:r>
+      <w:r>
+        <w:t xml:space="preserve"> </w:t>
+      </w:r>
+      <w:r>
+        <w:t>и веб-приложения</w:t>
+      </w:r>
+      <w:r>
+        <w:t>;</w:t>
+      </w:r>
+    </w:p>
+    <w:p>
+      <w:pPr>
+        <w:pStyle w:val="a"/>
+      </w:pPr>
+      <w:r>
+        <w:t xml:space="preserve">работа мобильного приложения на разных версиях операционной системы </w:t>
       </w:r>
       <w:r>
         <w:rPr>
           <w:lang w:val="en-US"/>
         </w:rPr>
-        <w:t>UI</w:t>
-      </w:r>
-      <w:r>
-        <w:t>)</w:t>
-      </w:r>
-      <w:bookmarkEnd w:id="18"/>
+        <w:t>Android</w:t>
+      </w:r>
+      <w:r>
+        <w:t>;</w:t>
+      </w:r>
     </w:p>
     <w:p>
       <w:pPr>
         <w:pStyle w:val="a"/>
       </w:pPr>
       <w:r>
-        <w:t>с</w:t>
-      </w:r>
-      <w:r>
-        <w:t xml:space="preserve">оответствие макетам </w:t>
-      </w:r>
-      <w:proofErr w:type="spellStart"/>
-      <w:r>
-        <w:t>Figma</w:t>
-      </w:r>
-      <w:proofErr w:type="spellEnd"/>
+        <w:t>защита данных пользователя</w:t>
+      </w:r>
       <w:r>
         <w:rPr>
           <w:lang w:val="en-US"/>
         </w:rPr>
-        <w:t>;</w:t>
-      </w:r>
-    </w:p>
-    <w:p>
-      <w:pPr>
-        <w:pStyle w:val="a"/>
-      </w:pPr>
-      <w:r>
-        <w:t>п</w:t>
-      </w:r>
-      <w:r>
-        <w:t>роверка навигации по приложению</w:t>
-      </w:r>
-      <w:r>
-        <w:rPr>
-          <w:lang w:val="en-US"/>
-        </w:rPr>
-        <w:t>;</w:t>
-      </w:r>
-    </w:p>
-    <w:p>
-      <w:pPr>
-        <w:pStyle w:val="a"/>
-      </w:pPr>
-      <w:r>
-        <w:t>а</w:t>
-      </w:r>
-      <w:r>
-        <w:t>даптивность интерфейса</w:t>
-      </w:r>
-      <w:r>
-        <w:rPr>
-          <w:lang w:val="en-US"/>
-        </w:rPr>
-        <w:t>;</w:t>
-      </w:r>
-    </w:p>
-    <w:p>
-      <w:pPr>
-        <w:pStyle w:val="a"/>
-      </w:pPr>
-      <w:r>
-        <w:t>ч</w:t>
-      </w:r>
-      <w:r>
-        <w:t>итаемость текста</w:t>
-      </w:r>
-      <w:r>
-        <w:rPr>
-          <w:lang w:val="en-US"/>
-        </w:rPr>
         <w:t>.</w:t>
       </w:r>
     </w:p>
@@ -3932,75 +3810,11 @@
       <w:pPr>
         <w:pStyle w:val="a5"/>
       </w:pPr>
-      <w:bookmarkStart w:id="19" w:name="_Toc194194189"/>
-      <w:r>
-        <w:t>Тестирование нефункциональных требований</w:t>
-      </w:r>
-      <w:bookmarkEnd w:id="19"/>
-    </w:p>
-    <w:p>
-      <w:pPr>
-        <w:pStyle w:val="a"/>
-      </w:pPr>
-      <w:r>
-        <w:t xml:space="preserve">тестирование поддержки разными браузерами </w:t>
-      </w:r>
-      <w:r>
-        <w:rPr>
-          <w:lang w:val="en-US"/>
-        </w:rPr>
-        <w:t>PWA</w:t>
-      </w:r>
-      <w:r>
-        <w:t xml:space="preserve"> </w:t>
-      </w:r>
-      <w:r>
-        <w:t>и веб-приложения</w:t>
-      </w:r>
-      <w:r>
-        <w:t>;</w:t>
-      </w:r>
-    </w:p>
-    <w:p>
-      <w:pPr>
-        <w:pStyle w:val="a"/>
-      </w:pPr>
-      <w:r>
-        <w:t xml:space="preserve">работа мобильного приложения на разных версиях операционной системы </w:t>
-      </w:r>
-      <w:r>
-        <w:rPr>
-          <w:lang w:val="en-US"/>
-        </w:rPr>
-        <w:t>Android</w:t>
-      </w:r>
-      <w:r>
-        <w:t>;</w:t>
-      </w:r>
-    </w:p>
-    <w:p>
-      <w:pPr>
-        <w:pStyle w:val="a"/>
-      </w:pPr>
-      <w:r>
-        <w:t>защита данных пользователя</w:t>
-      </w:r>
-      <w:r>
-        <w:rPr>
-          <w:lang w:val="en-US"/>
-        </w:rPr>
-        <w:t>.</w:t>
-      </w:r>
-    </w:p>
-    <w:p>
-      <w:pPr>
-        <w:pStyle w:val="a5"/>
-      </w:pPr>
-      <w:bookmarkStart w:id="20" w:name="_Toc194194190"/>
+      <w:bookmarkStart w:id="22" w:name="_Toc194252405"/>
       <w:r>
         <w:t>Регрессивное тестирование</w:t>
       </w:r>
-      <w:bookmarkEnd w:id="20"/>
+      <w:bookmarkEnd w:id="22"/>
     </w:p>
     <w:p>
       <w:pPr>
@@ -4032,11 +3846,11 @@
       <w:pPr>
         <w:pStyle w:val="a5"/>
       </w:pPr>
-      <w:bookmarkStart w:id="21" w:name="_Toc194194191"/>
+      <w:bookmarkStart w:id="23" w:name="_Toc194252406"/>
       <w:r>
         <w:t>Приемочное тестирование</w:t>
       </w:r>
-      <w:bookmarkEnd w:id="21"/>
+      <w:bookmarkEnd w:id="23"/>
     </w:p>
     <w:p>
       <w:pPr>
@@ -4089,22 +3903,22 @@
       <w:pPr>
         <w:pStyle w:val="a4"/>
       </w:pPr>
-      <w:bookmarkStart w:id="22" w:name="_Toc194194192"/>
+      <w:bookmarkStart w:id="24" w:name="_Toc194252407"/>
       <w:r>
         <w:lastRenderedPageBreak/>
         <w:t>Тест-кейсы</w:t>
       </w:r>
-      <w:bookmarkEnd w:id="22"/>
+      <w:bookmarkEnd w:id="24"/>
     </w:p>
     <w:p>
       <w:pPr>
         <w:pStyle w:val="a5"/>
       </w:pPr>
-      <w:bookmarkStart w:id="23" w:name="_Toc194194193"/>
+      <w:bookmarkStart w:id="25" w:name="_Toc194252408"/>
       <w:r>
         <w:t>Авторизация и регистрация</w:t>
       </w:r>
-      <w:bookmarkEnd w:id="23"/>
+      <w:bookmarkEnd w:id="25"/>
     </w:p>
     <w:p>
       <w:pPr>
@@ -4161,7 +3975,7 @@
       <w:pPr>
         <w:pStyle w:val="a5"/>
       </w:pPr>
-      <w:bookmarkStart w:id="24" w:name="_Toc194194194"/>
+      <w:bookmarkStart w:id="26" w:name="_Toc194252409"/>
       <w:r>
         <w:rPr>
           <w:rFonts w:eastAsia="Times New Roman"/>
@@ -4170,7 +3984,7 @@
         </w:rPr>
         <w:t>Работа с объявлениями</w:t>
       </w:r>
-      <w:bookmarkEnd w:id="24"/>
+      <w:bookmarkEnd w:id="26"/>
     </w:p>
     <w:p>
       <w:pPr>
@@ -4247,7 +4061,7 @@
       <w:pPr>
         <w:pStyle w:val="a5"/>
       </w:pPr>
-      <w:bookmarkStart w:id="25" w:name="_Toc194194195"/>
+      <w:bookmarkStart w:id="27" w:name="_Toc194252410"/>
       <w:r>
         <w:rPr>
           <w:rFonts w:eastAsia="Times New Roman"/>
@@ -4256,7 +4070,7 @@
         </w:rPr>
         <w:t>Бронирование жилья</w:t>
       </w:r>
-      <w:bookmarkEnd w:id="25"/>
+      <w:bookmarkEnd w:id="27"/>
     </w:p>
     <w:p>
       <w:pPr>
@@ -4287,7 +4101,7 @@
       <w:pPr>
         <w:pStyle w:val="a5"/>
       </w:pPr>
-      <w:bookmarkStart w:id="26" w:name="_Toc194194196"/>
+      <w:bookmarkStart w:id="28" w:name="_Toc194252411"/>
       <w:r>
         <w:rPr>
           <w:rFonts w:eastAsia="Times New Roman"/>
@@ -4296,7 +4110,7 @@
         </w:rPr>
         <w:t>Административная панель</w:t>
       </w:r>
-      <w:bookmarkEnd w:id="26"/>
+      <w:bookmarkEnd w:id="28"/>
     </w:p>
     <w:p>
       <w:pPr>
@@ -4372,7 +4186,7 @@
       <w:pPr>
         <w:pStyle w:val="a4"/>
       </w:pPr>
-      <w:bookmarkStart w:id="27" w:name="_Toc194194197"/>
+      <w:bookmarkStart w:id="29" w:name="_Toc194252412"/>
       <w:r>
         <w:rPr>
           <w:rFonts w:eastAsia="Times New Roman"/>
@@ -4382,7 +4196,7 @@
         <w:lastRenderedPageBreak/>
         <w:t>Инструменты тестирования</w:t>
       </w:r>
-      <w:bookmarkEnd w:id="27"/>
+      <w:bookmarkEnd w:id="29"/>
     </w:p>
     <w:p>
       <w:pPr>
@@ -4485,14 +4299,12 @@
       <w:r>
         <w:t xml:space="preserve"> </w:t>
       </w:r>
-      <w:proofErr w:type="spellStart"/>
       <w:r>
         <w:rPr>
           <w:lang w:val="en-US"/>
         </w:rPr>
         <w:t>DevTools</w:t>
       </w:r>
-      <w:proofErr w:type="spellEnd"/>
       <w:r>
         <w:t>.</w:t>
       </w:r>
@@ -4522,14 +4334,12 @@
       <w:r>
         <w:t xml:space="preserve">тестирование: </w:t>
       </w:r>
-      <w:proofErr w:type="spellStart"/>
       <w:r>
         <w:rPr>
           <w:lang w:val="en-US"/>
         </w:rPr>
         <w:t>Figma</w:t>
       </w:r>
-      <w:proofErr w:type="spellEnd"/>
       <w:r>
         <w:t xml:space="preserve">, </w:t>
       </w:r>
@@ -4558,12 +4368,12 @@
       <w:pPr>
         <w:pStyle w:val="a4"/>
       </w:pPr>
-      <w:bookmarkStart w:id="28" w:name="_Toc194194198"/>
+      <w:bookmarkStart w:id="30" w:name="_Toc194252413"/>
       <w:r>
         <w:lastRenderedPageBreak/>
         <w:t>Критерии успешного завершения</w:t>
       </w:r>
-      <w:bookmarkEnd w:id="28"/>
+      <w:bookmarkEnd w:id="30"/>
     </w:p>
     <w:p>
       <w:pPr>
@@ -4659,12 +4469,12 @@
       <w:pPr>
         <w:pStyle w:val="a4"/>
       </w:pPr>
-      <w:bookmarkStart w:id="29" w:name="_Toc194194199"/>
+      <w:bookmarkStart w:id="31" w:name="_Toc194252414"/>
       <w:r>
         <w:lastRenderedPageBreak/>
         <w:t>Отчет о тестировании</w:t>
       </w:r>
-      <w:bookmarkEnd w:id="29"/>
+      <w:bookmarkEnd w:id="31"/>
     </w:p>
     <w:p>
       <w:pPr>
@@ -4750,12 +4560,12 @@
       <w:pPr>
         <w:pStyle w:val="a4"/>
       </w:pPr>
-      <w:bookmarkStart w:id="30" w:name="_Toc194194200"/>
+      <w:bookmarkStart w:id="32" w:name="_Toc194252415"/>
       <w:r>
         <w:lastRenderedPageBreak/>
         <w:t>График тестирования</w:t>
       </w:r>
-      <w:bookmarkEnd w:id="30"/>
+      <w:bookmarkEnd w:id="32"/>
     </w:p>
     <w:p>
       <w:pPr>
@@ -4906,7 +4716,7 @@
           <w:rPr>
             <w:noProof/>
           </w:rPr>
-          <w:t>10</w:t>
+          <w:t>11</w:t>
         </w:r>
         <w:r>
           <w:fldChar w:fldCharType="end"/>
@@ -12054,7 +11864,7 @@
 </file>
 
 <file path=customXml/itemProps1.xml><?xml version="1.0" encoding="utf-8"?>
-<ds:datastoreItem xmlns:ds="http://schemas.openxmlformats.org/officeDocument/2006/customXml" ds:itemID="{E394A050-E53B-4990-9109-90A4A8A8A7D3}">
+<ds:datastoreItem xmlns:ds="http://schemas.openxmlformats.org/officeDocument/2006/customXml" ds:itemID="{FCF8B9FC-6B14-4B39-A500-5A5D0909259E}">
   <ds:schemaRefs>
     <ds:schemaRef ds:uri="http://schemas.openxmlformats.org/officeDocument/2006/bibliography"/>
   </ds:schemaRefs>

</xml_diff>

<commit_message>
(PT-88) added: pm report
</commit_message>
<xml_diff>
--- a/Документация/План тестирования.docx
+++ b/Документация/План тестирования.docx
@@ -324,6 +324,7 @@
         </w:rPr>
         <w:t xml:space="preserve">Сервис для поиска и аренды частного жилья </w:t>
       </w:r>
+      <w:proofErr w:type="spellStart"/>
       <w:r>
         <w:rPr>
           <w:rFonts w:eastAsia="Cambria"/>
@@ -334,6 +335,7 @@
         </w:rPr>
         <w:t>Rentplace</w:t>
       </w:r>
+      <w:proofErr w:type="spellEnd"/>
       <w:r>
         <w:rPr>
           <w:rFonts w:eastAsia="Cambria"/>
@@ -3112,67 +3114,86 @@
       <w:r>
         <w:t>Введение</w:t>
       </w:r>
-      <w:bookmarkStart w:id="9" w:name="_GoBack"/>
       <w:bookmarkEnd w:id="8"/>
+    </w:p>
+    <w:p>
+      <w:pPr>
+        <w:pStyle w:val="a5"/>
+      </w:pPr>
+      <w:bookmarkStart w:id="9" w:name="_Toc194252393"/>
+      <w:r>
+        <w:t>Цель тестирования</w:t>
+      </w:r>
       <w:bookmarkEnd w:id="9"/>
     </w:p>
     <w:p>
       <w:pPr>
+        <w:pStyle w:val="af1"/>
+      </w:pPr>
+      <w:r>
+        <w:t xml:space="preserve">Обеспечение качества PWA приложения </w:t>
+      </w:r>
+      <w:proofErr w:type="spellStart"/>
+      <w:r>
+        <w:t>Rentplace</w:t>
+      </w:r>
+      <w:proofErr w:type="spellEnd"/>
+      <w:r>
+        <w:t xml:space="preserve">, веб-приложения для администрации сервиса, мобильного приложения </w:t>
+      </w:r>
+      <w:proofErr w:type="spellStart"/>
+      <w:r>
+        <w:t>Rentplace</w:t>
+      </w:r>
+      <w:proofErr w:type="spellEnd"/>
+      <w:r>
+        <w:t xml:space="preserve"> для </w:t>
+      </w:r>
+      <w:r>
+        <w:t xml:space="preserve">ОС </w:t>
+      </w:r>
+      <w:r>
+        <w:rPr>
+          <w:lang w:val="en-US"/>
+        </w:rPr>
+        <w:t>A</w:t>
+      </w:r>
+      <w:proofErr w:type="spellStart"/>
+      <w:r>
+        <w:t>ndroid</w:t>
+      </w:r>
+      <w:proofErr w:type="spellEnd"/>
+      <w:r>
+        <w:t xml:space="preserve">, проверка соответствия требованиям ТЗ, выявление дефектов и обеспечение стабильной работы </w:t>
+      </w:r>
+      <w:r>
+        <w:t>системы</w:t>
+      </w:r>
+      <w:r>
+        <w:t>.</w:t>
+      </w:r>
+    </w:p>
+    <w:p>
+      <w:pPr>
         <w:pStyle w:val="a5"/>
       </w:pPr>
-      <w:bookmarkStart w:id="10" w:name="_Toc194252393"/>
-      <w:r>
-        <w:t>Цель тестирования</w:t>
+      <w:bookmarkStart w:id="10" w:name="_Toc194252394"/>
+      <w:r>
+        <w:t>Объект тестирования</w:t>
       </w:r>
       <w:bookmarkEnd w:id="10"/>
     </w:p>
     <w:p>
       <w:pPr>
         <w:pStyle w:val="af1"/>
-      </w:pPr>
-      <w:r>
-        <w:t xml:space="preserve">Обеспечение качества PWA приложения Rentplace, веб-приложения для администрации сервиса, мобильного приложения Rentplace для </w:t>
-      </w:r>
-      <w:r>
-        <w:t xml:space="preserve">ОС </w:t>
-      </w:r>
-      <w:r>
-        <w:rPr>
-          <w:lang w:val="en-US"/>
-        </w:rPr>
-        <w:t>A</w:t>
-      </w:r>
-      <w:r>
-        <w:t xml:space="preserve">ndroid, проверка соответствия требованиям ТЗ, выявление дефектов и обеспечение стабильной работы </w:t>
-      </w:r>
-      <w:r>
-        <w:t>системы</w:t>
-      </w:r>
-      <w:r>
-        <w:t>.</w:t>
-      </w:r>
-    </w:p>
-    <w:p>
-      <w:pPr>
-        <w:pStyle w:val="a5"/>
-      </w:pPr>
-      <w:bookmarkStart w:id="11" w:name="_Toc194252394"/>
-      <w:r>
-        <w:t>Объект тестирования</w:t>
-      </w:r>
-      <w:bookmarkEnd w:id="11"/>
-    </w:p>
-    <w:p>
-      <w:pPr>
-        <w:pStyle w:val="af1"/>
-        <w:rPr>
-          <w:color w:val="404040"/>
+        <w:rPr>
+          <w:color w:val="000000" w:themeColor="text1"/>
           <w:szCs w:val="28"/>
         </w:rPr>
       </w:pPr>
       <w:r>
         <w:rPr>
-          <w:color w:val="404040"/>
+          <w:color w:val="000000" w:themeColor="text1"/>
           <w:szCs w:val="28"/>
           <w:lang w:val="en-US"/>
         </w:rPr>
@@ -3180,98 +3201,74 @@
       </w:r>
       <w:r>
         <w:rPr>
-          <w:color w:val="404040"/>
+          <w:color w:val="000000" w:themeColor="text1"/>
           <w:szCs w:val="28"/>
         </w:rPr>
-        <w:t xml:space="preserve"> </w:t>
-      </w:r>
-      <w:r>
-        <w:rPr>
-          <w:color w:val="404040"/>
-          <w:szCs w:val="28"/>
-        </w:rPr>
-        <w:t xml:space="preserve">приложение </w:t>
-      </w:r>
-      <w:r>
-        <w:rPr>
-          <w:color w:val="404040"/>
+        <w:t xml:space="preserve"> приложение </w:t>
+      </w:r>
+      <w:proofErr w:type="spellStart"/>
+      <w:r>
+        <w:rPr>
+          <w:color w:val="000000" w:themeColor="text1"/>
           <w:szCs w:val="28"/>
           <w:lang w:val="en-US"/>
         </w:rPr>
         <w:t>Rentplace</w:t>
       </w:r>
-      <w:r>
-        <w:rPr>
-          <w:color w:val="404040"/>
+      <w:proofErr w:type="spellEnd"/>
+      <w:r>
+        <w:rPr>
+          <w:color w:val="000000" w:themeColor="text1"/>
           <w:szCs w:val="28"/>
         </w:rPr>
-        <w:t xml:space="preserve">, </w:t>
-      </w:r>
-      <w:r>
-        <w:rPr>
-          <w:color w:val="404040"/>
+        <w:t xml:space="preserve">, веб-приложение для администрации сервиса, мобильное приложение </w:t>
+      </w:r>
+      <w:proofErr w:type="spellStart"/>
+      <w:r>
+        <w:rPr>
+          <w:color w:val="000000" w:themeColor="text1"/>
           <w:szCs w:val="28"/>
         </w:rPr>
-        <w:t>веб-приложение</w:t>
-      </w:r>
-      <w:r>
-        <w:rPr>
-          <w:color w:val="404040"/>
+        <w:t>Rentplace</w:t>
+      </w:r>
+      <w:proofErr w:type="spellEnd"/>
+      <w:r>
+        <w:rPr>
+          <w:color w:val="000000" w:themeColor="text1"/>
           <w:szCs w:val="28"/>
         </w:rPr>
-        <w:t xml:space="preserve"> </w:t>
-      </w:r>
-      <w:r>
-        <w:rPr>
-          <w:color w:val="404040"/>
+        <w:t xml:space="preserve"> и веб-приложение для администратора.</w:t>
+      </w:r>
+    </w:p>
+    <w:p>
+      <w:pPr>
+        <w:pStyle w:val="a5"/>
+      </w:pPr>
+      <w:bookmarkStart w:id="11" w:name="_Toc194252395"/>
+      <w:r>
+        <w:t>Типы тестирования</w:t>
+      </w:r>
+      <w:bookmarkEnd w:id="11"/>
+    </w:p>
+    <w:p>
+      <w:pPr>
+        <w:pStyle w:val="af1"/>
+        <w:rPr>
+          <w:color w:val="000000" w:themeColor="text1"/>
           <w:szCs w:val="28"/>
         </w:rPr>
-        <w:t>для администрации сервиса, м</w:t>
-      </w:r>
-      <w:r>
-        <w:rPr>
-          <w:color w:val="404040"/>
+      </w:pPr>
+      <w:r>
+        <w:rPr>
+          <w:color w:val="000000" w:themeColor="text1"/>
           <w:szCs w:val="28"/>
         </w:rPr>
-        <w:t>обильное приложение Rentplace и веб-приложение для администратора.</w:t>
-      </w:r>
-    </w:p>
-    <w:p>
-      <w:pPr>
-        <w:pStyle w:val="a5"/>
-      </w:pPr>
-      <w:bookmarkStart w:id="12" w:name="_Toc194252395"/>
-      <w:r>
-        <w:t>Типы тестирования</w:t>
-      </w:r>
-      <w:bookmarkEnd w:id="12"/>
+        <w:t>Функциональное, интеграционное, системное, нагрузочное, тестирование безопасности, тестирование удобства использования (UX/UI), тестирование нефункциональных требований.</w:t>
+      </w:r>
     </w:p>
     <w:p>
       <w:pPr>
         <w:pStyle w:val="af1"/>
-        <w:rPr>
-          <w:color w:val="404040"/>
-          <w:szCs w:val="28"/>
-        </w:rPr>
-      </w:pPr>
-      <w:r>
-        <w:rPr>
-          <w:color w:val="404040"/>
-          <w:szCs w:val="28"/>
-        </w:rPr>
-        <w:t>Функциональное, интеграционное, системное, нагрузочное, тестирование безопасности, тестирование удобства использования (UX/UI), тестирова</w:t>
-      </w:r>
-      <w:r>
-        <w:rPr>
-          <w:color w:val="404040"/>
-          <w:szCs w:val="28"/>
-        </w:rPr>
-        <w:t>ние нефункциональных требований.</w:t>
-      </w:r>
-    </w:p>
-    <w:p>
-      <w:pPr>
-        <w:pStyle w:val="af1"/>
       </w:pPr>
       <w:r>
         <w:br w:type="page"/>
@@ -3281,20 +3278,114 @@
       <w:pPr>
         <w:pStyle w:val="a4"/>
       </w:pPr>
-      <w:bookmarkStart w:id="13" w:name="_Toc194252396"/>
+      <w:bookmarkStart w:id="12" w:name="_Toc194252396"/>
       <w:r>
         <w:lastRenderedPageBreak/>
         <w:t>Этапы тестирования</w:t>
       </w:r>
+      <w:bookmarkEnd w:id="12"/>
+    </w:p>
+    <w:p>
+      <w:pPr>
+        <w:pStyle w:val="a5"/>
+      </w:pPr>
+      <w:bookmarkStart w:id="13" w:name="_Toc194252397"/>
+      <w:r>
+        <w:t>Подготовительный этап</w:t>
+      </w:r>
       <w:bookmarkEnd w:id="13"/>
     </w:p>
     <w:p>
       <w:pPr>
+        <w:pStyle w:val="a"/>
+      </w:pPr>
+      <w:r>
+        <w:t>изучение ТЗ и документации;</w:t>
+      </w:r>
+    </w:p>
+    <w:p>
+      <w:pPr>
+        <w:pStyle w:val="a"/>
+      </w:pPr>
+      <w:r>
+        <w:t>создание тестовой документации (тест-кейсы, чек-листы);</w:t>
+      </w:r>
+    </w:p>
+    <w:p>
+      <w:pPr>
+        <w:pStyle w:val="a"/>
+      </w:pPr>
+      <w:r>
+        <w:t xml:space="preserve">подготовка тестового окружения: устройства </w:t>
+      </w:r>
+      <w:proofErr w:type="spellStart"/>
+      <w:r>
+        <w:t>Android</w:t>
+      </w:r>
+      <w:proofErr w:type="spellEnd"/>
+      <w:r>
+        <w:t xml:space="preserve"> (версии 13-15), эмуляторы </w:t>
+      </w:r>
+      <w:proofErr w:type="spellStart"/>
+      <w:r>
+        <w:t>Android</w:t>
+      </w:r>
+      <w:proofErr w:type="spellEnd"/>
+      <w:r>
+        <w:t xml:space="preserve"> </w:t>
+      </w:r>
+      <w:proofErr w:type="spellStart"/>
+      <w:r>
+        <w:t>Studio</w:t>
+      </w:r>
+      <w:proofErr w:type="spellEnd"/>
+      <w:r>
+        <w:t>;</w:t>
+      </w:r>
+    </w:p>
+    <w:p>
+      <w:pPr>
+        <w:pStyle w:val="a"/>
+      </w:pPr>
+      <w:r>
+        <w:t xml:space="preserve">настройка инструментов: </w:t>
+      </w:r>
+      <w:proofErr w:type="spellStart"/>
+      <w:r>
+        <w:t>Postman</w:t>
+      </w:r>
+      <w:proofErr w:type="spellEnd"/>
+      <w:r>
+        <w:t xml:space="preserve"> для API-тестов, </w:t>
+      </w:r>
+      <w:proofErr w:type="spellStart"/>
+      <w:r>
+        <w:t>Google</w:t>
+      </w:r>
+      <w:proofErr w:type="spellEnd"/>
+      <w:r>
+        <w:t xml:space="preserve"> Таблицы для тест-кейсов, </w:t>
+      </w:r>
+      <w:r>
+        <w:rPr>
+          <w:lang w:val="en-US"/>
+        </w:rPr>
+        <w:t>Jira</w:t>
+      </w:r>
+      <w:r>
+        <w:t xml:space="preserve"> для баг-трекинга</w:t>
+      </w:r>
+      <w:r>
+        <w:t>.</w:t>
+      </w:r>
+    </w:p>
+    <w:p>
+      <w:pPr>
         <w:pStyle w:val="a5"/>
       </w:pPr>
-      <w:bookmarkStart w:id="14" w:name="_Toc194252397"/>
-      <w:r>
-        <w:t>Подготовительный этап</w:t>
+      <w:bookmarkStart w:id="14" w:name="_Toc194252398"/>
+      <w:r>
+        <w:t>Функциональное тестирование</w:t>
       </w:r>
       <w:bookmarkEnd w:id="14"/>
     </w:p>
@@ -3303,7 +3394,13 @@
         <w:pStyle w:val="a"/>
       </w:pPr>
       <w:r>
-        <w:t>изучение ТЗ и документации;</w:t>
+        <w:t>тестирование авторизации и регистрации</w:t>
+      </w:r>
+      <w:r>
+        <w:rPr>
+          <w:lang w:val="en-US"/>
+        </w:rPr>
+        <w:t>;</w:t>
       </w:r>
     </w:p>
     <w:p>
@@ -3311,7 +3408,7 @@
         <w:pStyle w:val="a"/>
       </w:pPr>
       <w:r>
-        <w:t>создание тестовой документации (тест-кейсы, чек-листы);</w:t>
+        <w:t>тестирование работы с профилем пользователя;</w:t>
       </w:r>
     </w:p>
     <w:p>
@@ -3319,7 +3416,7 @@
         <w:pStyle w:val="a"/>
       </w:pPr>
       <w:r>
-        <w:t>подготовка тестового окружения: устройства Android (версии 13-15), эмуляторы Android Studio;</w:t>
+        <w:t>тестирование просмотра, добавления, редактирования и удаления               объявлений;</w:t>
       </w:r>
     </w:p>
     <w:p>
@@ -3327,7 +3424,37 @@
         <w:pStyle w:val="a"/>
       </w:pPr>
       <w:r>
-        <w:t>настройка инструментов: Postman для API-тестов, Google Таблицы для тест-кейсов, Trello для баг-трекинга</w:t>
+        <w:t>тестирование бронирования жилья</w:t>
+      </w:r>
+      <w:r>
+        <w:rPr>
+          <w:lang w:val="en-US"/>
+        </w:rPr>
+        <w:t>;</w:t>
+      </w:r>
+    </w:p>
+    <w:p>
+      <w:pPr>
+        <w:pStyle w:val="a"/>
+      </w:pPr>
+      <w:r>
+        <w:t>тестирование работы с избранными объявлениями;</w:t>
+      </w:r>
+    </w:p>
+    <w:p>
+      <w:pPr>
+        <w:pStyle w:val="a"/>
+      </w:pPr>
+      <w:r>
+        <w:t>тестирование административной панели (</w:t>
+      </w:r>
+      <w:proofErr w:type="spellStart"/>
+      <w:r>
+        <w:t>модерация</w:t>
+      </w:r>
+      <w:proofErr w:type="spellEnd"/>
+      <w:r>
+        <w:t xml:space="preserve"> объявлений, управление пользователями, бронированиями)</w:t>
       </w:r>
       <w:r>
         <w:t>.</w:t>
@@ -3337,9 +3464,9 @@
       <w:pPr>
         <w:pStyle w:val="a5"/>
       </w:pPr>
-      <w:bookmarkStart w:id="15" w:name="_Toc194252398"/>
-      <w:r>
-        <w:t>Функциональное тестирование</w:t>
+      <w:bookmarkStart w:id="15" w:name="_Toc194252399"/>
+      <w:r>
+        <w:t>Интеграционное тестирование</w:t>
       </w:r>
       <w:bookmarkEnd w:id="15"/>
     </w:p>
@@ -3348,10 +3475,7 @@
         <w:pStyle w:val="a"/>
       </w:pPr>
       <w:r>
-        <w:t>т</w:t>
-      </w:r>
-      <w:r>
-        <w:t>естирование авторизации и регистрации</w:t>
+        <w:t>проверка взаимодействия клиент-сервер</w:t>
       </w:r>
       <w:r>
         <w:rPr>
@@ -3365,12 +3489,56 @@
         <w:pStyle w:val="a"/>
       </w:pPr>
       <w:r>
-        <w:t>т</w:t>
-      </w:r>
-      <w:r>
-        <w:t>естирование работы с профилем пользователя</w:t>
-      </w:r>
-      <w:r>
+        <w:t xml:space="preserve">тестирование </w:t>
+      </w:r>
+      <w:r>
+        <w:rPr>
+          <w:lang w:val="en-US"/>
+        </w:rPr>
+        <w:t xml:space="preserve">API </w:t>
+      </w:r>
+      <w:r>
+        <w:t xml:space="preserve">через </w:t>
+      </w:r>
+      <w:r>
+        <w:rPr>
+          <w:lang w:val="en-US"/>
+        </w:rPr>
+        <w:t>Postman;</w:t>
+      </w:r>
+    </w:p>
+    <w:p>
+      <w:pPr>
+        <w:pStyle w:val="a"/>
+      </w:pPr>
+      <w:r>
+        <w:t>проверка корректности передачи данных между приложением и сервером</w:t>
+      </w:r>
+      <w:r>
+        <w:t>.</w:t>
+      </w:r>
+    </w:p>
+    <w:p>
+      <w:pPr>
+        <w:pStyle w:val="a5"/>
+      </w:pPr>
+      <w:bookmarkStart w:id="16" w:name="_Toc194252400"/>
+      <w:r>
+        <w:t>Системное тестирование</w:t>
+      </w:r>
+      <w:bookmarkEnd w:id="16"/>
+    </w:p>
+    <w:p>
+      <w:pPr>
+        <w:pStyle w:val="a"/>
+      </w:pPr>
+      <w:r>
+        <w:t>проверка на разных устройствах</w:t>
+      </w:r>
+      <w:r>
+        <w:rPr>
+          <w:lang w:val="en-US"/>
+        </w:rPr>
         <w:t>;</w:t>
       </w:r>
     </w:p>
@@ -3379,18 +3547,90 @@
         <w:pStyle w:val="a"/>
       </w:pPr>
       <w:r>
-        <w:t>т</w:t>
-      </w:r>
-      <w:r>
-        <w:t xml:space="preserve">естирование просмотра, добавления, редактирования и удаления             </w:t>
-      </w:r>
-      <w:r>
-        <w:t xml:space="preserve">  </w:t>
-      </w:r>
-      <w:r>
-        <w:t>объявлений</w:t>
-      </w:r>
-      <w:r>
+        <w:lastRenderedPageBreak/>
+        <w:t>тестирование в портретной/ландшафтной ориентации, с разными разрешениями экрана;</w:t>
+      </w:r>
+    </w:p>
+    <w:p>
+      <w:pPr>
+        <w:pStyle w:val="a"/>
+      </w:pPr>
+      <w:r>
+        <w:t>работа при различных состояниях сети</w:t>
+      </w:r>
+      <w:r>
+        <w:t>.</w:t>
+      </w:r>
+    </w:p>
+    <w:p>
+      <w:pPr>
+        <w:pStyle w:val="a5"/>
+      </w:pPr>
+      <w:bookmarkStart w:id="17" w:name="_Toc194252401"/>
+      <w:r>
+        <w:t>Нагрузочное тестирование</w:t>
+      </w:r>
+      <w:bookmarkEnd w:id="17"/>
+    </w:p>
+    <w:p>
+      <w:pPr>
+        <w:pStyle w:val="a"/>
+      </w:pPr>
+      <w:r>
+        <w:t>проверка производительности при высокой нагрузке;</w:t>
+      </w:r>
+    </w:p>
+    <w:p>
+      <w:pPr>
+        <w:pStyle w:val="a"/>
+      </w:pPr>
+      <w:r>
+        <w:t>тестирование времени отклика сервера</w:t>
+      </w:r>
+      <w:r>
+        <w:rPr>
+          <w:lang w:val="en-US"/>
+        </w:rPr>
+        <w:t>.</w:t>
+      </w:r>
+    </w:p>
+    <w:p>
+      <w:pPr>
+        <w:pStyle w:val="a5"/>
+      </w:pPr>
+      <w:bookmarkStart w:id="18" w:name="_Toc194252402"/>
+      <w:r>
+        <w:t>Тестирование безопасности</w:t>
+      </w:r>
+      <w:bookmarkEnd w:id="18"/>
+    </w:p>
+    <w:p>
+      <w:pPr>
+        <w:pStyle w:val="a"/>
+      </w:pPr>
+      <w:r>
+        <w:t>защита от SQL-инъекций и XSS;</w:t>
+      </w:r>
+    </w:p>
+    <w:p>
+      <w:pPr>
+        <w:pStyle w:val="a"/>
+      </w:pPr>
+      <w:r>
+        <w:t>проверка авторизации (JWT-</w:t>
+      </w:r>
+      <w:proofErr w:type="spellStart"/>
+      <w:r>
+        <w:t>токены</w:t>
+      </w:r>
+      <w:proofErr w:type="spellEnd"/>
+      <w:r>
+        <w:t>)</w:t>
+      </w:r>
+      <w:r>
+        <w:rPr>
+          <w:lang w:val="en-US"/>
+        </w:rPr>
         <w:t>;</w:t>
       </w:r>
     </w:p>
@@ -3399,15 +3639,56 @@
         <w:pStyle w:val="a"/>
       </w:pPr>
       <w:r>
-        <w:t>т</w:t>
-      </w:r>
-      <w:r>
-        <w:t>естирование бронирования жилья</w:t>
+        <w:t>проверка корректности хранения и передачи конфиденциальных данных</w:t>
+      </w:r>
+      <w:r>
+        <w:t>.</w:t>
+      </w:r>
+    </w:p>
+    <w:p>
+      <w:pPr>
+        <w:pStyle w:val="a5"/>
+      </w:pPr>
+      <w:bookmarkStart w:id="19" w:name="_Toc194252403"/>
+      <w:r>
+        <w:t>Тестирование удобства использования (</w:t>
       </w:r>
       <w:r>
         <w:rPr>
           <w:lang w:val="en-US"/>
         </w:rPr>
+        <w:t>UX</w:t>
+      </w:r>
+      <w:r>
+        <w:t>/</w:t>
+      </w:r>
+      <w:r>
+        <w:rPr>
+          <w:lang w:val="en-US"/>
+        </w:rPr>
+        <w:t>UI</w:t>
+      </w:r>
+      <w:r>
+        <w:t>)</w:t>
+      </w:r>
+      <w:bookmarkEnd w:id="19"/>
+    </w:p>
+    <w:p>
+      <w:pPr>
+        <w:pStyle w:val="a"/>
+      </w:pPr>
+      <w:r>
+        <w:t xml:space="preserve">соответствие макетам </w:t>
+      </w:r>
+      <w:proofErr w:type="spellStart"/>
+      <w:r>
+        <w:t>Figma</w:t>
+      </w:r>
+      <w:proofErr w:type="spellEnd"/>
+      <w:r>
+        <w:rPr>
+          <w:lang w:val="en-US"/>
+        </w:rPr>
         <w:t>;</w:t>
       </w:r>
     </w:p>
@@ -3416,12 +3697,12 @@
         <w:pStyle w:val="a"/>
       </w:pPr>
       <w:r>
-        <w:t>т</w:t>
-      </w:r>
-      <w:r>
-        <w:t>естирование работы с избранными объявлениями</w:t>
-      </w:r>
-      <w:r>
+        <w:t>проверка навигации по приложению</w:t>
+      </w:r>
+      <w:r>
+        <w:rPr>
+          <w:lang w:val="en-US"/>
+        </w:rPr>
         <w:t>;</w:t>
       </w:r>
     </w:p>
@@ -3430,18 +3711,26 @@
         <w:pStyle w:val="a"/>
       </w:pPr>
       <w:r>
-        <w:t>т</w:t>
-      </w:r>
-      <w:r>
-        <w:t>естирование административной</w:t>
-      </w:r>
-      <w:r>
-        <w:t xml:space="preserve"> панели (модерация объявлений,</w:t>
-      </w:r>
-      <w:r>
-        <w:t xml:space="preserve"> управление пользователями, бронированиями)</w:t>
-      </w:r>
-      <w:r>
+        <w:t>адаптивность интерфейса</w:t>
+      </w:r>
+      <w:r>
+        <w:rPr>
+          <w:lang w:val="en-US"/>
+        </w:rPr>
+        <w:t>;</w:t>
+      </w:r>
+    </w:p>
+    <w:p>
+      <w:pPr>
+        <w:pStyle w:val="a"/>
+      </w:pPr>
+      <w:r>
+        <w:t>читаемость текста</w:t>
+      </w:r>
+      <w:r>
+        <w:rPr>
+          <w:lang w:val="en-US"/>
+        </w:rPr>
         <w:t>.</w:t>
       </w:r>
     </w:p>
@@ -3449,23 +3738,43 @@
       <w:pPr>
         <w:pStyle w:val="a5"/>
       </w:pPr>
-      <w:bookmarkStart w:id="16" w:name="_Toc194252399"/>
-      <w:r>
-        <w:t>Интеграционное тестирование</w:t>
-      </w:r>
-      <w:bookmarkEnd w:id="16"/>
+      <w:bookmarkStart w:id="20" w:name="_Toc194252404"/>
+      <w:r>
+        <w:t>Тестирование нефункциональных требований</w:t>
+      </w:r>
+      <w:bookmarkEnd w:id="20"/>
     </w:p>
     <w:p>
       <w:pPr>
         <w:pStyle w:val="a"/>
       </w:pPr>
       <w:r>
-        <w:t>проверка взаимодействия клиент-сервер</w:t>
+        <w:t xml:space="preserve">тестирование поддержки разными браузерами </w:t>
       </w:r>
       <w:r>
         <w:rPr>
           <w:lang w:val="en-US"/>
         </w:rPr>
+        <w:t>PWA</w:t>
+      </w:r>
+      <w:r>
+        <w:t xml:space="preserve"> и веб-приложения;</w:t>
+      </w:r>
+    </w:p>
+    <w:p>
+      <w:pPr>
+        <w:pStyle w:val="a"/>
+      </w:pPr>
+      <w:r>
+        <w:t xml:space="preserve">работа мобильного приложения на разных версиях операционной системы </w:t>
+      </w:r>
+      <w:r>
+        <w:rPr>
+          <w:lang w:val="en-US"/>
+        </w:rPr>
+        <w:t>Android</w:t>
+      </w:r>
+      <w:r>
         <w:t>;</w:t>
       </w:r>
     </w:p>
@@ -3474,366 +3783,44 @@
         <w:pStyle w:val="a"/>
       </w:pPr>
       <w:r>
-        <w:t xml:space="preserve">тестирование </w:t>
+        <w:t>защита данных пользователя</w:t>
       </w:r>
       <w:r>
         <w:rPr>
           <w:lang w:val="en-US"/>
         </w:rPr>
-        <w:t xml:space="preserve">API </w:t>
-      </w:r>
-      <w:r>
-        <w:t xml:space="preserve">через </w:t>
+        <w:t>.</w:t>
+      </w:r>
+    </w:p>
+    <w:p>
+      <w:pPr>
+        <w:pStyle w:val="a5"/>
+      </w:pPr>
+      <w:bookmarkStart w:id="21" w:name="_Toc194252405"/>
+      <w:r>
+        <w:t>Регрессивное тестирование</w:t>
+      </w:r>
+      <w:bookmarkEnd w:id="21"/>
+    </w:p>
+    <w:p>
+      <w:pPr>
+        <w:pStyle w:val="a"/>
+      </w:pPr>
+      <w:r>
+        <w:t>проверка исправленных дефектов</w:t>
       </w:r>
       <w:r>
         <w:rPr>
           <w:lang w:val="en-US"/>
         </w:rPr>
-        <w:t>Postman;</w:t>
+        <w:t>;</w:t>
       </w:r>
     </w:p>
     <w:p>
       <w:pPr>
         <w:pStyle w:val="a"/>
       </w:pPr>
-      <w:r>
-        <w:t>проверка корректности передачи данных между приложением и сервером</w:t>
-      </w:r>
-      <w:r>
-        <w:t>.</w:t>
-      </w:r>
-    </w:p>
-    <w:p>
-      <w:pPr>
-        <w:pStyle w:val="a5"/>
-      </w:pPr>
-      <w:bookmarkStart w:id="17" w:name="_Toc194252400"/>
-      <w:r>
-        <w:t>Системное тестирование</w:t>
-      </w:r>
-      <w:bookmarkEnd w:id="17"/>
-    </w:p>
-    <w:p>
-      <w:pPr>
-        <w:pStyle w:val="a"/>
-      </w:pPr>
-      <w:r>
-        <w:t>проверка на разных устройствах</w:t>
-      </w:r>
-      <w:r>
-        <w:rPr>
-          <w:lang w:val="en-US"/>
-        </w:rPr>
-        <w:t>;</w:t>
-      </w:r>
-    </w:p>
-    <w:p>
-      <w:pPr>
-        <w:pStyle w:val="a"/>
-      </w:pPr>
-      <w:r>
-        <w:lastRenderedPageBreak/>
-        <w:t>тестирование в портретной</w:t>
-      </w:r>
-      <w:r>
-        <w:t>/</w:t>
-      </w:r>
-      <w:r>
-        <w:t>ландшафтной ориентации, с разными разрешениями экрана</w:t>
-      </w:r>
-      <w:r>
-        <w:t>;</w:t>
-      </w:r>
-    </w:p>
-    <w:p>
-      <w:pPr>
-        <w:pStyle w:val="a"/>
-      </w:pPr>
-      <w:r>
-        <w:t>работа при различных состояниях сети</w:t>
-      </w:r>
-      <w:r>
-        <w:t>.</w:t>
-      </w:r>
-    </w:p>
-    <w:p>
-      <w:pPr>
-        <w:pStyle w:val="a5"/>
-      </w:pPr>
-      <w:bookmarkStart w:id="18" w:name="_Toc194252401"/>
-      <w:r>
-        <w:t>Нагрузочное тестирование</w:t>
-      </w:r>
-      <w:bookmarkEnd w:id="18"/>
-    </w:p>
-    <w:p>
-      <w:pPr>
-        <w:pStyle w:val="a"/>
-      </w:pPr>
-      <w:r>
-        <w:t>проверка производительности при высокой нагрузке</w:t>
-      </w:r>
-      <w:r>
-        <w:t>;</w:t>
-      </w:r>
-    </w:p>
-    <w:p>
-      <w:pPr>
-        <w:pStyle w:val="a"/>
-      </w:pPr>
-      <w:r>
-        <w:t>тестирование времени отклика сервера</w:t>
-      </w:r>
-      <w:r>
-        <w:rPr>
-          <w:lang w:val="en-US"/>
-        </w:rPr>
-        <w:t>.</w:t>
-      </w:r>
-    </w:p>
-    <w:p>
-      <w:pPr>
-        <w:pStyle w:val="a5"/>
-      </w:pPr>
-      <w:bookmarkStart w:id="19" w:name="_Toc194252402"/>
-      <w:r>
-        <w:t>Тестирование безопасности</w:t>
-      </w:r>
-      <w:bookmarkEnd w:id="19"/>
-    </w:p>
-    <w:p>
-      <w:pPr>
-        <w:pStyle w:val="a"/>
-      </w:pPr>
-      <w:r>
-        <w:t>з</w:t>
-      </w:r>
-      <w:r>
-        <w:t>ащита от SQL-инъекций и XSS</w:t>
-      </w:r>
-      <w:r>
-        <w:t>;</w:t>
-      </w:r>
-    </w:p>
-    <w:p>
-      <w:pPr>
-        <w:pStyle w:val="a"/>
-      </w:pPr>
-      <w:r>
-        <w:t>п</w:t>
-      </w:r>
-      <w:r>
-        <w:t>роверка авторизации (JWT-токены)</w:t>
-      </w:r>
-      <w:r>
-        <w:rPr>
-          <w:lang w:val="en-US"/>
-        </w:rPr>
-        <w:t>;</w:t>
-      </w:r>
-    </w:p>
-    <w:p>
-      <w:pPr>
-        <w:pStyle w:val="a"/>
-      </w:pPr>
-      <w:r>
-        <w:t>п</w:t>
-      </w:r>
-      <w:r>
-        <w:t>роверка корректности хранения и передачи конфиденциальных данных</w:t>
-      </w:r>
-      <w:r>
-        <w:t>.</w:t>
-      </w:r>
-    </w:p>
-    <w:p>
-      <w:pPr>
-        <w:pStyle w:val="a5"/>
-      </w:pPr>
-      <w:bookmarkStart w:id="20" w:name="_Toc194252403"/>
-      <w:r>
-        <w:t>Тестирование удобства использования (</w:t>
-      </w:r>
-      <w:r>
-        <w:rPr>
-          <w:lang w:val="en-US"/>
-        </w:rPr>
-        <w:t>UX</w:t>
-      </w:r>
-      <w:r>
-        <w:t>/</w:t>
-      </w:r>
-      <w:r>
-        <w:rPr>
-          <w:lang w:val="en-US"/>
-        </w:rPr>
-        <w:t>UI</w:t>
-      </w:r>
-      <w:r>
-        <w:t>)</w:t>
-      </w:r>
-      <w:bookmarkEnd w:id="20"/>
-    </w:p>
-    <w:p>
-      <w:pPr>
-        <w:pStyle w:val="a"/>
-      </w:pPr>
-      <w:r>
-        <w:t>с</w:t>
-      </w:r>
-      <w:r>
-        <w:t>оответствие макетам Figma</w:t>
-      </w:r>
-      <w:r>
-        <w:rPr>
-          <w:lang w:val="en-US"/>
-        </w:rPr>
-        <w:t>;</w:t>
-      </w:r>
-    </w:p>
-    <w:p>
-      <w:pPr>
-        <w:pStyle w:val="a"/>
-      </w:pPr>
-      <w:r>
-        <w:t>п</w:t>
-      </w:r>
-      <w:r>
-        <w:t>роверка навигации по приложению</w:t>
-      </w:r>
-      <w:r>
-        <w:rPr>
-          <w:lang w:val="en-US"/>
-        </w:rPr>
-        <w:t>;</w:t>
-      </w:r>
-    </w:p>
-    <w:p>
-      <w:pPr>
-        <w:pStyle w:val="a"/>
-      </w:pPr>
-      <w:r>
-        <w:t>а</w:t>
-      </w:r>
-      <w:r>
-        <w:t>даптивность интерфейса</w:t>
-      </w:r>
-      <w:r>
-        <w:rPr>
-          <w:lang w:val="en-US"/>
-        </w:rPr>
-        <w:t>;</w:t>
-      </w:r>
-    </w:p>
-    <w:p>
-      <w:pPr>
-        <w:pStyle w:val="a"/>
-      </w:pPr>
-      <w:r>
-        <w:t>ч</w:t>
-      </w:r>
-      <w:r>
-        <w:t>итаемость текста</w:t>
-      </w:r>
-      <w:r>
-        <w:rPr>
-          <w:lang w:val="en-US"/>
-        </w:rPr>
-        <w:t>.</w:t>
-      </w:r>
-    </w:p>
-    <w:p>
-      <w:pPr>
-        <w:pStyle w:val="a5"/>
-      </w:pPr>
-      <w:bookmarkStart w:id="21" w:name="_Toc194252404"/>
-      <w:r>
-        <w:t>Тестирование нефункциональных требований</w:t>
-      </w:r>
-      <w:bookmarkEnd w:id="21"/>
-    </w:p>
-    <w:p>
-      <w:pPr>
-        <w:pStyle w:val="a"/>
-      </w:pPr>
-      <w:r>
-        <w:t xml:space="preserve">тестирование поддержки разными браузерами </w:t>
-      </w:r>
-      <w:r>
-        <w:rPr>
-          <w:lang w:val="en-US"/>
-        </w:rPr>
-        <w:t>PWA</w:t>
-      </w:r>
-      <w:r>
-        <w:t xml:space="preserve"> </w:t>
-      </w:r>
-      <w:r>
-        <w:t>и веб-приложения</w:t>
-      </w:r>
-      <w:r>
-        <w:t>;</w:t>
-      </w:r>
-    </w:p>
-    <w:p>
-      <w:pPr>
-        <w:pStyle w:val="a"/>
-      </w:pPr>
-      <w:r>
-        <w:t xml:space="preserve">работа мобильного приложения на разных версиях операционной системы </w:t>
-      </w:r>
-      <w:r>
-        <w:rPr>
-          <w:lang w:val="en-US"/>
-        </w:rPr>
-        <w:t>Android</w:t>
-      </w:r>
-      <w:r>
-        <w:t>;</w:t>
-      </w:r>
-    </w:p>
-    <w:p>
-      <w:pPr>
-        <w:pStyle w:val="a"/>
-      </w:pPr>
-      <w:r>
-        <w:t>защита данных пользователя</w:t>
-      </w:r>
-      <w:r>
-        <w:rPr>
-          <w:lang w:val="en-US"/>
-        </w:rPr>
-        <w:t>.</w:t>
-      </w:r>
-    </w:p>
-    <w:p>
-      <w:pPr>
-        <w:pStyle w:val="a5"/>
-      </w:pPr>
-      <w:bookmarkStart w:id="22" w:name="_Toc194252405"/>
-      <w:r>
-        <w:t>Регрессивное тестирование</w:t>
-      </w:r>
-      <w:bookmarkEnd w:id="22"/>
-    </w:p>
-    <w:p>
-      <w:pPr>
-        <w:pStyle w:val="a"/>
-      </w:pPr>
-      <w:r>
-        <w:t>проверка исправленных дефектов</w:t>
-      </w:r>
-      <w:r>
-        <w:rPr>
-          <w:lang w:val="en-US"/>
-        </w:rPr>
-        <w:t>;</w:t>
-      </w:r>
-    </w:p>
-    <w:p>
-      <w:pPr>
-        <w:pStyle w:val="a"/>
-      </w:pPr>
+      <w:bookmarkStart w:id="22" w:name="_GoBack"/>
       <w:r>
         <w:lastRenderedPageBreak/>
         <w:t>тестирование основных функций после изменений</w:t>
@@ -3847,6 +3834,7 @@
         <w:pStyle w:val="a5"/>
       </w:pPr>
       <w:bookmarkStart w:id="23" w:name="_Toc194252406"/>
+      <w:bookmarkEnd w:id="22"/>
       <w:r>
         <w:t>Приемочное тестирование</w:t>
       </w:r>
@@ -4116,11 +4104,16 @@
       <w:pPr>
         <w:pStyle w:val="a"/>
       </w:pPr>
+      <w:proofErr w:type="spellStart"/>
       <w:r>
         <w:t>м</w:t>
       </w:r>
       <w:r>
-        <w:t>одерация объявлений (одобрение/отклонение)</w:t>
+        <w:t>одерация</w:t>
+      </w:r>
+      <w:proofErr w:type="spellEnd"/>
+      <w:r>
+        <w:t xml:space="preserve"> объявлений (одобрение/отклонение)</w:t>
       </w:r>
       <w:r>
         <w:rPr>
@@ -4276,7 +4269,13 @@
         <w:rPr>
           <w:lang w:val="en-US"/>
         </w:rPr>
-        <w:t>JWASP</w:t>
+        <w:t>O</w:t>
+      </w:r>
+      <w:r>
+        <w:rPr>
+          <w:lang w:val="en-US"/>
+        </w:rPr>
+        <w:t>WASP</w:t>
       </w:r>
       <w:r>
         <w:t xml:space="preserve"> </w:t>
@@ -4299,12 +4298,14 @@
       <w:r>
         <w:t xml:space="preserve"> </w:t>
       </w:r>
+      <w:proofErr w:type="spellStart"/>
       <w:r>
         <w:rPr>
           <w:lang w:val="en-US"/>
         </w:rPr>
         <w:t>DevTools</w:t>
       </w:r>
+      <w:proofErr w:type="spellEnd"/>
       <w:r>
         <w:t>.</w:t>
       </w:r>
@@ -4334,12 +4335,14 @@
       <w:r>
         <w:t xml:space="preserve">тестирование: </w:t>
       </w:r>
+      <w:proofErr w:type="spellStart"/>
       <w:r>
         <w:rPr>
           <w:lang w:val="en-US"/>
         </w:rPr>
         <w:t>Figma</w:t>
       </w:r>
+      <w:proofErr w:type="spellEnd"/>
       <w:r>
         <w:t xml:space="preserve">, </w:t>
       </w:r>
@@ -6201,8 +6204,8 @@
   <w:abstractNum w:abstractNumId="13" w15:restartNumberingAfterBreak="0">
     <w:nsid w:val="2A24584D"/>
     <w:multiLevelType w:val="hybridMultilevel"/>
-    <w:tmpl w:val="9C9A47A0"/>
-    <w:lvl w:ilvl="0" w:tplc="568CC29C">
+    <w:tmpl w:val="34EEFB7C"/>
+    <w:lvl w:ilvl="0" w:tplc="5DB20BC4">
       <w:start w:val="1"/>
       <w:numFmt w:val="bullet"/>
       <w:pStyle w:val="a"/>
@@ -11053,7 +11056,7 @@
     <w:basedOn w:val="ac"/>
     <w:autoRedefine/>
     <w:qFormat/>
-    <w:rsid w:val="006A0648"/>
+    <w:rsid w:val="00F51BE0"/>
     <w:pPr>
       <w:numPr>
         <w:numId w:val="1"/>
@@ -11067,7 +11070,7 @@
     </w:pPr>
     <w:rPr>
       <w:rFonts w:cs="Segoe UI"/>
-      <w:color w:val="0D0D0D"/>
+      <w:color w:val="000000" w:themeColor="text1"/>
       <w:shd w:val="clear" w:color="auto" w:fill="FFFFFF"/>
     </w:rPr>
   </w:style>
@@ -11864,7 +11867,7 @@
 </file>
 
 <file path=customXml/itemProps1.xml><?xml version="1.0" encoding="utf-8"?>
-<ds:datastoreItem xmlns:ds="http://schemas.openxmlformats.org/officeDocument/2006/customXml" ds:itemID="{FCF8B9FC-6B14-4B39-A500-5A5D0909259E}">
+<ds:datastoreItem xmlns:ds="http://schemas.openxmlformats.org/officeDocument/2006/customXml" ds:itemID="{9B48262D-09F9-420C-B460-691BAEBED7AA}">
   <ds:schemaRefs>
     <ds:schemaRef ds:uri="http://schemas.openxmlformats.org/officeDocument/2006/bibliography"/>
   </ds:schemaRefs>

</xml_diff>